<commit_message>
Work on event logs and doc !
</commit_message>
<xml_diff>
--- a/Get-EventsFromEventLog/How-to-Analyze-Script-Output-With-PowerBI-Template.docx
+++ b/Get-EventsFromEventLog/How-to-Analyze-Script-Output-With-PowerBI-Template.docx
@@ -4,23 +4,7 @@
   <w:body>
     <w:p>
       <w:r>
-        <w:t xml:space="preserve">HOW </w:t>
-      </w:r>
-      <w:proofErr w:type="gramStart"/>
-      <w:r>
-        <w:t>TO :</w:t>
-      </w:r>
-      <w:proofErr w:type="gramEnd"/>
-      <w:r>
-        <w:t xml:space="preserve"> Use </w:t>
-      </w:r>
-      <w:proofErr w:type="spellStart"/>
-      <w:r>
-        <w:t>PowerBI</w:t>
-      </w:r>
-      <w:proofErr w:type="spellEnd"/>
-      <w:r>
-        <w:t xml:space="preserve"> Event Log analysis template with your own events CSV file</w:t>
+        <w:t>HOW TO : Use PowerBI Event Log analysis template with your own events CSV file</w:t>
       </w:r>
     </w:p>
     <w:p/>
@@ -29,15 +13,7 @@
         <w:pStyle w:val="Heading1"/>
       </w:pPr>
       <w:r>
-        <w:t>Collect your events using the Get-</w:t>
-      </w:r>
-      <w:proofErr w:type="spellStart"/>
-      <w:r>
-        <w:t>EventsFromEventLogs</w:t>
-      </w:r>
-      <w:proofErr w:type="spellEnd"/>
-      <w:r>
-        <w:t xml:space="preserve"> script</w:t>
+        <w:t>Collect your events using the Get-EventsFromEventLogs script</w:t>
       </w:r>
     </w:p>
     <w:p>
@@ -53,13 +29,8 @@
         </w:r>
       </w:hyperlink>
       <w:r>
-        <w:t xml:space="preserve">, preferably using the following </w:t>
-      </w:r>
-      <w:proofErr w:type="gramStart"/>
-      <w:r>
-        <w:t>parameters :</w:t>
-      </w:r>
-      <w:proofErr w:type="gramEnd"/>
+        <w:t>, preferably using the following parameters :</w:t>
+      </w:r>
     </w:p>
     <w:p>
       <w:r>
@@ -70,9 +41,8 @@
           <w:szCs w:val="20"/>
           <w:shd w:val="clear" w:color="auto" w:fill="F5F5F5"/>
         </w:rPr>
-        <w:t>.\Get-EventsFromEventLogs.ps1 -Computers Server</w:t>
-      </w:r>
-      <w:proofErr w:type="gramStart"/>
+        <w:t xml:space="preserve">.\Get-EventsFromEventLogs.ps1 -Computers Server01,Server02 -EventLevel </w:t>
+      </w:r>
       <w:r>
         <w:rPr>
           <w:rFonts w:ascii="Consolas" w:hAnsi="Consolas"/>
@@ -81,9 +51,8 @@
           <w:szCs w:val="20"/>
           <w:shd w:val="clear" w:color="auto" w:fill="F5F5F5"/>
         </w:rPr>
-        <w:t>01,Server</w:t>
-      </w:r>
-      <w:proofErr w:type="gramEnd"/>
+        <w:t>Warning,</w:t>
+      </w:r>
       <w:r>
         <w:rPr>
           <w:rFonts w:ascii="Consolas" w:hAnsi="Consolas"/>
@@ -92,9 +61,26 @@
           <w:szCs w:val="20"/>
           <w:shd w:val="clear" w:color="auto" w:fill="F5F5F5"/>
         </w:rPr>
-        <w:t>02 -</w:t>
-      </w:r>
-      <w:proofErr w:type="spellStart"/>
+        <w:t xml:space="preserve">Error,Critical </w:t>
+      </w:r>
+      <w:r>
+        <w:rPr>
+          <w:rFonts w:ascii="Consolas" w:hAnsi="Consolas"/>
+          <w:color w:val="333333"/>
+          <w:sz w:val="20"/>
+          <w:szCs w:val="20"/>
+        </w:rPr>
+        <w:t xml:space="preserve">-NumberOfLastEventsToGet </w:t>
+      </w:r>
+      <w:r>
+        <w:rPr>
+          <w:rFonts w:ascii="Consolas" w:hAnsi="Consolas"/>
+          <w:color w:val="333333"/>
+          <w:sz w:val="20"/>
+          <w:szCs w:val="20"/>
+        </w:rPr>
+        <w:t xml:space="preserve">200 </w:t>
+      </w:r>
       <w:r>
         <w:rPr>
           <w:rFonts w:ascii="Consolas" w:hAnsi="Consolas"/>
@@ -103,111 +89,8 @@
           <w:szCs w:val="20"/>
           <w:shd w:val="clear" w:color="auto" w:fill="F5F5F5"/>
         </w:rPr>
-        <w:t>EventLevel</w:t>
-      </w:r>
-      <w:proofErr w:type="spellEnd"/>
-      <w:r>
-        <w:rPr>
-          <w:rFonts w:ascii="Consolas" w:hAnsi="Consolas"/>
-          <w:color w:val="333333"/>
-          <w:sz w:val="20"/>
-          <w:szCs w:val="20"/>
-          <w:shd w:val="clear" w:color="auto" w:fill="F5F5F5"/>
-        </w:rPr>
-        <w:t xml:space="preserve"> </w:t>
-      </w:r>
-      <w:proofErr w:type="spellStart"/>
-      <w:r>
-        <w:rPr>
-          <w:rFonts w:ascii="Consolas" w:hAnsi="Consolas"/>
-          <w:color w:val="333333"/>
-          <w:sz w:val="20"/>
-          <w:szCs w:val="20"/>
-          <w:shd w:val="clear" w:color="auto" w:fill="F5F5F5"/>
-        </w:rPr>
-        <w:t>Warning,</w:t>
-      </w:r>
-      <w:r>
-        <w:rPr>
-          <w:rFonts w:ascii="Consolas" w:hAnsi="Consolas"/>
-          <w:color w:val="333333"/>
-          <w:sz w:val="20"/>
-          <w:szCs w:val="20"/>
-          <w:shd w:val="clear" w:color="auto" w:fill="F5F5F5"/>
-        </w:rPr>
-        <w:t>Error,Critical</w:t>
-      </w:r>
-      <w:proofErr w:type="spellEnd"/>
-      <w:r>
-        <w:rPr>
-          <w:rFonts w:ascii="Consolas" w:hAnsi="Consolas"/>
-          <w:color w:val="333333"/>
-          <w:sz w:val="20"/>
-          <w:szCs w:val="20"/>
-          <w:shd w:val="clear" w:color="auto" w:fill="F5F5F5"/>
-        </w:rPr>
-        <w:t xml:space="preserve"> </w:t>
-      </w:r>
-      <w:r>
-        <w:rPr>
-          <w:rFonts w:ascii="Consolas" w:hAnsi="Consolas"/>
-          <w:color w:val="333333"/>
-          <w:sz w:val="20"/>
-          <w:szCs w:val="20"/>
-        </w:rPr>
-        <w:t>-</w:t>
-      </w:r>
-      <w:proofErr w:type="spellStart"/>
-      <w:r>
-        <w:rPr>
-          <w:rFonts w:ascii="Consolas" w:hAnsi="Consolas"/>
-          <w:color w:val="333333"/>
-          <w:sz w:val="20"/>
-          <w:szCs w:val="20"/>
-        </w:rPr>
-        <w:t>NumberOfLastEventsToGet</w:t>
-      </w:r>
-      <w:proofErr w:type="spellEnd"/>
-      <w:r>
-        <w:rPr>
-          <w:rFonts w:ascii="Consolas" w:hAnsi="Consolas"/>
-          <w:color w:val="333333"/>
-          <w:sz w:val="20"/>
-          <w:szCs w:val="20"/>
-        </w:rPr>
-        <w:t xml:space="preserve"> </w:t>
-      </w:r>
-      <w:r>
-        <w:rPr>
-          <w:rFonts w:ascii="Consolas" w:hAnsi="Consolas"/>
-          <w:color w:val="333333"/>
-          <w:sz w:val="20"/>
-          <w:szCs w:val="20"/>
-        </w:rPr>
-        <w:t xml:space="preserve">200 </w:t>
-      </w:r>
-      <w:r>
-        <w:rPr>
-          <w:rFonts w:ascii="Consolas" w:hAnsi="Consolas"/>
-          <w:color w:val="333333"/>
-          <w:sz w:val="20"/>
-          <w:szCs w:val="20"/>
-          <w:shd w:val="clear" w:color="auto" w:fill="F5F5F5"/>
-        </w:rPr>
-        <w:t>–</w:t>
-      </w:r>
-      <w:proofErr w:type="spellStart"/>
-      <w:r>
-        <w:rPr>
-          <w:rFonts w:ascii="Consolas" w:hAnsi="Consolas"/>
-          <w:color w:val="333333"/>
-          <w:sz w:val="20"/>
-          <w:szCs w:val="20"/>
-          <w:shd w:val="clear" w:color="auto" w:fill="F5F5F5"/>
-        </w:rPr>
-        <w:t>ExportToFile</w:t>
-      </w:r>
-      <w:proofErr w:type="spellEnd"/>
+        <w:t>–ExportToFile</w:t>
+      </w:r>
     </w:p>
     <w:p/>
     <w:p>
@@ -230,54 +113,26 @@
         <w:pStyle w:val="Heading1"/>
       </w:pPr>
       <w:r>
-        <w:t xml:space="preserve">Get the </w:t>
-      </w:r>
-      <w:proofErr w:type="spellStart"/>
-      <w:r>
-        <w:t>PowerBI</w:t>
-      </w:r>
-      <w:proofErr w:type="spellEnd"/>
-      <w:r>
-        <w:t xml:space="preserve"> template</w:t>
-      </w:r>
-    </w:p>
-    <w:p>
-      <w:r>
-        <w:t xml:space="preserve">The template created to work with the file exported with the Get-EventsFromEventLogs.ps1 script is </w:t>
-      </w:r>
-      <w:proofErr w:type="gramStart"/>
-      <w:r>
-        <w:t>named :</w:t>
-      </w:r>
-      <w:proofErr w:type="gramEnd"/>
-    </w:p>
-    <w:p>
-      <w:proofErr w:type="spellStart"/>
+        <w:t>Get the PowerBI template</w:t>
+      </w:r>
+    </w:p>
+    <w:p>
+      <w:r>
+        <w:t>The template created to work with the file exported with the Get-EventsFromEventLogs.ps1 script is named :</w:t>
+      </w:r>
+    </w:p>
+    <w:p>
       <w:r>
         <w:t>Event_Dump_Analysis_Template.pbit</w:t>
       </w:r>
-      <w:proofErr w:type="spellEnd"/>
       <w:r>
         <w:t xml:space="preserve"> </w:t>
       </w:r>
     </w:p>
     <w:p>
       <w:r>
-        <w:t xml:space="preserve">Open it -&gt; you will have an error just after </w:t>
-      </w:r>
-      <w:proofErr w:type="spellStart"/>
-      <w:r>
-        <w:t>PowerBI</w:t>
-      </w:r>
-      <w:proofErr w:type="spellEnd"/>
-      <w:r>
-        <w:t xml:space="preserve"> Desktop </w:t>
-      </w:r>
-      <w:proofErr w:type="gramStart"/>
-      <w:r>
-        <w:t>loaded :</w:t>
-      </w:r>
-      <w:proofErr w:type="gramEnd"/>
+        <w:t>Open it -&gt; you will have an error just after PowerBI Desktop loaded :</w:t>
+      </w:r>
     </w:p>
     <w:p>
       <w:r>
@@ -401,15 +256,7 @@
         <w:t>Click “Close”</w:t>
       </w:r>
       <w:r>
-        <w:t xml:space="preserve"> -&gt; you’ll see the first page of the report with blank values (because you didn’t load your CSV </w:t>
-      </w:r>
-      <w:proofErr w:type="gramStart"/>
-      <w:r>
-        <w:t>yet !</w:t>
-      </w:r>
-      <w:proofErr w:type="gramEnd"/>
-      <w:r>
-        <w:t>):</w:t>
+        <w:t xml:space="preserve"> -&gt; you’ll see the first page of the report with blank values (because you didn’t load your CSV yet !):</w:t>
       </w:r>
     </w:p>
     <w:p>
@@ -543,7 +390,7 @@
           </mc:Choice>
           <mc:Fallback>
             <w:pict>
-              <v:oval w14:anchorId="722D4D53" id="Oval 6" o:spid="_x0000_s1026" style="position:absolute;margin-left:214.2pt;margin-top:48.6pt;width:58.2pt;height:57pt;z-index:251659264;visibility:visible;mso-wrap-style:square;mso-width-percent:0;mso-wrap-distance-left:9pt;mso-wrap-distance-top:0;mso-wrap-distance-right:9pt;mso-wrap-distance-bottom:0;mso-position-horizontal:absolute;mso-position-horizontal-relative:text;mso-position-vertical:absolute;mso-position-vertical-relative:text;mso-width-percent:0;mso-width-relative:margin;v-text-anchor:middle" o:gfxdata="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" filled="f" strokecolor="#c00000" strokeweight="1pt">
+              <v:oval w14:anchorId="46BD9482" id="Oval 6" o:spid="_x0000_s1026" style="position:absolute;margin-left:214.2pt;margin-top:48.6pt;width:58.2pt;height:57pt;z-index:251659264;visibility:visible;mso-wrap-style:square;mso-width-percent:0;mso-wrap-distance-left:9pt;mso-wrap-distance-top:0;mso-wrap-distance-right:9pt;mso-wrap-distance-bottom:0;mso-position-horizontal:absolute;mso-position-horizontal-relative:text;mso-position-vertical:absolute;mso-position-vertical-relative:text;mso-width-percent:0;mso-width-relative:margin;v-text-anchor:middle" o:gfxdata="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" filled="f" strokecolor="#c00000" strokeweight="1pt">
                 <v:stroke joinstyle="miter"/>
               </v:oval>
             </w:pict>
@@ -603,13 +450,8 @@
     </w:p>
     <w:p>
       <w:r>
-        <w:t xml:space="preserve">This will open the “Power Query Editor” </w:t>
-      </w:r>
-      <w:proofErr w:type="gramStart"/>
-      <w:r>
-        <w:t>window :</w:t>
-      </w:r>
-      <w:proofErr w:type="gramEnd"/>
+        <w:t>This will open the “Power Query Editor” window :</w:t>
+      </w:r>
     </w:p>
     <w:p>
       <w:r>
@@ -724,22 +566,699 @@
     </w:p>
     <w:p>
       <w:r>
-        <w:t xml:space="preserve">Change the value you see in “URL” (default </w:t>
-      </w:r>
-      <w:proofErr w:type="gramStart"/>
-      <w:r>
-        <w:t>is .</w:t>
-      </w:r>
-      <w:proofErr w:type="gramEnd"/>
-      <w:r>
-        <w:t>\GetEventsFromEventLog.csv, which is purposely invalid)</w:t>
+        <w:t>Change the value you see in “URL” (default is .\GetEventsFromEventLog.csv, which is purposely invalid)</w:t>
+      </w:r>
+      <w:r>
+        <w:t xml:space="preserve"> with the path to the CSV file generated by your Get-Ex</w:t>
+      </w:r>
+      <w:r>
+        <w:t>changeFromEventLogs.ps1 script – here I’ll take my CSV file located in my C:\TEMP\ directory, and which I renamed MyEvents.CSV – I’ll then specify in the “URL” field “C:\TEMP\MyEvents.CSV” :</w:t>
+      </w:r>
+    </w:p>
+    <w:p>
+      <w:r>
+        <w:rPr>
+          <w:noProof/>
+        </w:rPr>
+        <w:lastRenderedPageBreak/>
+        <w:drawing>
+          <wp:inline distT="0" distB="0" distL="0" distR="0" wp14:anchorId="0F4CA080" wp14:editId="716EAA9B">
+            <wp:extent cx="5943600" cy="3331845"/>
+            <wp:effectExtent l="152400" t="152400" r="361950" b="363855"/>
+            <wp:docPr id="13" name="Picture 13"/>
+            <wp:cNvGraphicFramePr>
+              <a:graphicFrameLocks xmlns:a="http://schemas.openxmlformats.org/drawingml/2006/main" noChangeAspect="1"/>
+            </wp:cNvGraphicFramePr>
+            <a:graphic xmlns:a="http://schemas.openxmlformats.org/drawingml/2006/main">
+              <a:graphicData uri="http://schemas.openxmlformats.org/drawingml/2006/picture">
+                <pic:pic xmlns:pic="http://schemas.openxmlformats.org/drawingml/2006/picture">
+                  <pic:nvPicPr>
+                    <pic:cNvPr id="1" name=""/>
+                    <pic:cNvPicPr/>
+                  </pic:nvPicPr>
+                  <pic:blipFill>
+                    <a:blip r:embed="rId14"/>
+                    <a:stretch>
+                      <a:fillRect/>
+                    </a:stretch>
+                  </pic:blipFill>
+                  <pic:spPr>
+                    <a:xfrm>
+                      <a:off x="0" y="0"/>
+                      <a:ext cx="5943600" cy="3331845"/>
+                    </a:xfrm>
+                    <a:prstGeom prst="rect">
+                      <a:avLst/>
+                    </a:prstGeom>
+                    <a:ln>
+                      <a:noFill/>
+                    </a:ln>
+                    <a:effectLst>
+                      <a:outerShdw blurRad="292100" dist="139700" dir="2700000" algn="tl" rotWithShape="0">
+                        <a:srgbClr val="333333">
+                          <a:alpha val="65000"/>
+                        </a:srgbClr>
+                      </a:outerShdw>
+                    </a:effectLst>
+                  </pic:spPr>
+                </pic:pic>
+              </a:graphicData>
+            </a:graphic>
+          </wp:inline>
+        </w:drawing>
+      </w:r>
+    </w:p>
+    <w:p/>
+    <w:p>
+      <w:r>
+        <w:t>Click “OK” -&gt; you should see the first elements of your CSV on the “Power Query Editor” window:</w:t>
+      </w:r>
+    </w:p>
+    <w:p>
+      <w:r>
+        <w:rPr>
+          <w:noProof/>
+        </w:rPr>
+        <w:drawing>
+          <wp:inline distT="0" distB="0" distL="0" distR="0" wp14:anchorId="17CBE0A9" wp14:editId="0A7A83C4">
+            <wp:extent cx="5943600" cy="2905125"/>
+            <wp:effectExtent l="0" t="0" r="0" b="9525"/>
+            <wp:docPr id="14" name="Picture 14"/>
+            <wp:cNvGraphicFramePr>
+              <a:graphicFrameLocks xmlns:a="http://schemas.openxmlformats.org/drawingml/2006/main" noChangeAspect="1"/>
+            </wp:cNvGraphicFramePr>
+            <a:graphic xmlns:a="http://schemas.openxmlformats.org/drawingml/2006/main">
+              <a:graphicData uri="http://schemas.openxmlformats.org/drawingml/2006/picture">
+                <pic:pic xmlns:pic="http://schemas.openxmlformats.org/drawingml/2006/picture">
+                  <pic:nvPicPr>
+                    <pic:cNvPr id="1" name=""/>
+                    <pic:cNvPicPr/>
+                  </pic:nvPicPr>
+                  <pic:blipFill>
+                    <a:blip r:embed="rId15"/>
+                    <a:stretch>
+                      <a:fillRect/>
+                    </a:stretch>
+                  </pic:blipFill>
+                  <pic:spPr>
+                    <a:xfrm>
+                      <a:off x="0" y="0"/>
+                      <a:ext cx="5943600" cy="2905125"/>
+                    </a:xfrm>
+                    <a:prstGeom prst="rect">
+                      <a:avLst/>
+                    </a:prstGeom>
+                  </pic:spPr>
+                </pic:pic>
+              </a:graphicData>
+            </a:graphic>
+          </wp:inline>
+        </w:drawing>
+      </w:r>
+    </w:p>
+    <w:p>
+      <w:r>
+        <w:t xml:space="preserve">And click on the “Close and Apply” button </w:t>
+      </w:r>
+      <w:r>
+        <w:t>on the upper left corner</w:t>
+      </w:r>
+      <w:r>
+        <w:t xml:space="preserve"> of the “Home” ribbon menu:</w:t>
+      </w:r>
+    </w:p>
+    <w:p>
+      <w:r>
+        <w:rPr>
+          <w:noProof/>
+        </w:rPr>
+        <w:lastRenderedPageBreak/>
+        <mc:AlternateContent>
+          <mc:Choice Requires="wps">
+            <w:drawing>
+              <wp:anchor distT="0" distB="0" distL="114300" distR="114300" simplePos="0" relativeHeight="251660288" behindDoc="0" locked="0" layoutInCell="1" allowOverlap="1">
+                <wp:simplePos x="0" y="0"/>
+                <wp:positionH relativeFrom="column">
+                  <wp:posOffset>-29308</wp:posOffset>
+                </wp:positionH>
+                <wp:positionV relativeFrom="paragraph">
+                  <wp:posOffset>381000</wp:posOffset>
+                </wp:positionV>
+                <wp:extent cx="603739" cy="1049215"/>
+                <wp:effectExtent l="0" t="0" r="25400" b="17780"/>
+                <wp:wrapNone/>
+                <wp:docPr id="16" name="Oval 16"/>
+                <wp:cNvGraphicFramePr/>
+                <a:graphic xmlns:a="http://schemas.openxmlformats.org/drawingml/2006/main">
+                  <a:graphicData uri="http://schemas.microsoft.com/office/word/2010/wordprocessingShape">
+                    <wps:wsp>
+                      <wps:cNvSpPr/>
+                      <wps:spPr>
+                        <a:xfrm>
+                          <a:off x="0" y="0"/>
+                          <a:ext cx="603739" cy="1049215"/>
+                        </a:xfrm>
+                        <a:prstGeom prst="ellipse">
+                          <a:avLst/>
+                        </a:prstGeom>
+                        <a:noFill/>
+                        <a:ln>
+                          <a:solidFill>
+                            <a:srgbClr val="C00000"/>
+                          </a:solidFill>
+                        </a:ln>
+                      </wps:spPr>
+                      <wps:style>
+                        <a:lnRef idx="2">
+                          <a:schemeClr val="accent1">
+                            <a:shade val="50000"/>
+                          </a:schemeClr>
+                        </a:lnRef>
+                        <a:fillRef idx="1">
+                          <a:schemeClr val="accent1"/>
+                        </a:fillRef>
+                        <a:effectRef idx="0">
+                          <a:schemeClr val="accent1"/>
+                        </a:effectRef>
+                        <a:fontRef idx="minor">
+                          <a:schemeClr val="lt1"/>
+                        </a:fontRef>
+                      </wps:style>
+                      <wps:bodyPr rot="0" spcFirstLastPara="0" vertOverflow="overflow" horzOverflow="overflow" vert="horz" wrap="square" lIns="91440" tIns="45720" rIns="91440" bIns="45720" numCol="1" spcCol="0" rtlCol="0" fromWordArt="0" anchor="ctr" anchorCtr="0" forceAA="0" compatLnSpc="1">
+                        <a:prstTxWarp prst="textNoShape">
+                          <a:avLst/>
+                        </a:prstTxWarp>
+                        <a:noAutofit/>
+                      </wps:bodyPr>
+                    </wps:wsp>
+                  </a:graphicData>
+                </a:graphic>
+              </wp:anchor>
+            </w:drawing>
+          </mc:Choice>
+          <mc:Fallback>
+            <w:pict>
+              <v:oval w14:anchorId="413240AF" id="Oval 16" o:spid="_x0000_s1026" style="position:absolute;margin-left:-2.3pt;margin-top:30pt;width:47.55pt;height:82.6pt;z-index:251660288;visibility:visible;mso-wrap-style:square;mso-wrap-distance-left:9pt;mso-wrap-distance-top:0;mso-wrap-distance-right:9pt;mso-wrap-distance-bottom:0;mso-position-horizontal:absolute;mso-position-horizontal-relative:text;mso-position-vertical:absolute;mso-position-vertical-relative:text;v-text-anchor:middle" o:gfxdata="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" filled="f" strokecolor="#c00000" strokeweight="1pt">
+                <v:stroke joinstyle="miter"/>
+              </v:oval>
+            </w:pict>
+          </mc:Fallback>
+        </mc:AlternateContent>
+      </w:r>
+      <w:r>
+        <w:rPr>
+          <w:noProof/>
+        </w:rPr>
+        <w:drawing>
+          <wp:inline distT="0" distB="0" distL="0" distR="0" wp14:anchorId="442C92F4" wp14:editId="73A19426">
+            <wp:extent cx="2314575" cy="1600200"/>
+            <wp:effectExtent l="0" t="0" r="9525" b="0"/>
+            <wp:docPr id="15" name="Picture 15"/>
+            <wp:cNvGraphicFramePr>
+              <a:graphicFrameLocks xmlns:a="http://schemas.openxmlformats.org/drawingml/2006/main" noChangeAspect="1"/>
+            </wp:cNvGraphicFramePr>
+            <a:graphic xmlns:a="http://schemas.openxmlformats.org/drawingml/2006/main">
+              <a:graphicData uri="http://schemas.openxmlformats.org/drawingml/2006/picture">
+                <pic:pic xmlns:pic="http://schemas.openxmlformats.org/drawingml/2006/picture">
+                  <pic:nvPicPr>
+                    <pic:cNvPr id="1" name=""/>
+                    <pic:cNvPicPr/>
+                  </pic:nvPicPr>
+                  <pic:blipFill>
+                    <a:blip r:embed="rId16"/>
+                    <a:stretch>
+                      <a:fillRect/>
+                    </a:stretch>
+                  </pic:blipFill>
+                  <pic:spPr>
+                    <a:xfrm>
+                      <a:off x="0" y="0"/>
+                      <a:ext cx="2314575" cy="1600200"/>
+                    </a:xfrm>
+                    <a:prstGeom prst="rect">
+                      <a:avLst/>
+                    </a:prstGeom>
+                  </pic:spPr>
+                </pic:pic>
+              </a:graphicData>
+            </a:graphic>
+          </wp:inline>
+        </w:drawing>
+      </w:r>
+    </w:p>
+    <w:p/>
+    <w:p>
+      <w:r>
+        <w:t>And Magic Happens ! Your PowerBI report will be filled with the stats from your collected CSV !</w:t>
+      </w:r>
+    </w:p>
+    <w:p/>
+    <w:p>
+      <w:r>
+        <w:rPr>
+          <w:noProof/>
+        </w:rPr>
+        <w:drawing>
+          <wp:inline distT="0" distB="0" distL="0" distR="0" wp14:anchorId="068180A5" wp14:editId="2A6C543E">
+            <wp:extent cx="5943600" cy="3855085"/>
+            <wp:effectExtent l="0" t="0" r="0" b="0"/>
+            <wp:docPr id="17" name="Picture 17"/>
+            <wp:cNvGraphicFramePr>
+              <a:graphicFrameLocks xmlns:a="http://schemas.openxmlformats.org/drawingml/2006/main" noChangeAspect="1"/>
+            </wp:cNvGraphicFramePr>
+            <a:graphic xmlns:a="http://schemas.openxmlformats.org/drawingml/2006/main">
+              <a:graphicData uri="http://schemas.openxmlformats.org/drawingml/2006/picture">
+                <pic:pic xmlns:pic="http://schemas.openxmlformats.org/drawingml/2006/picture">
+                  <pic:nvPicPr>
+                    <pic:cNvPr id="1" name=""/>
+                    <pic:cNvPicPr/>
+                  </pic:nvPicPr>
+                  <pic:blipFill>
+                    <a:blip r:embed="rId17"/>
+                    <a:stretch>
+                      <a:fillRect/>
+                    </a:stretch>
+                  </pic:blipFill>
+                  <pic:spPr>
+                    <a:xfrm>
+                      <a:off x="0" y="0"/>
+                      <a:ext cx="5943600" cy="3855085"/>
+                    </a:xfrm>
+                    <a:prstGeom prst="rect">
+                      <a:avLst/>
+                    </a:prstGeom>
+                  </pic:spPr>
+                </pic:pic>
+              </a:graphicData>
+            </a:graphic>
+          </wp:inline>
+        </w:drawing>
+      </w:r>
+    </w:p>
+    <w:p>
+      <w:r>
+        <w:t>Navigate to the other tabs to see your events stats, click on the bars and/or on the servers to see the information filtered dynamically.</w:t>
+      </w:r>
+    </w:p>
+    <w:p>
+      <w:r>
+        <w:t xml:space="preserve">-------------------------- EXAMPLE </w:t>
+      </w:r>
+      <w:r>
+        <w:t>1</w:t>
+      </w:r>
+      <w:r>
+        <w:t xml:space="preserve"> --------------------------</w:t>
+      </w:r>
+    </w:p>
+    <w:p>
+      <w:r>
+        <w:t xml:space="preserve">The “Errors only for each server” tab: </w:t>
+      </w:r>
+    </w:p>
+    <w:p>
+      <w:r>
+        <w:rPr>
+          <w:noProof/>
+        </w:rPr>
+        <w:lastRenderedPageBreak/>
+        <w:drawing>
+          <wp:inline distT="0" distB="0" distL="0" distR="0" wp14:anchorId="4E54D029" wp14:editId="1172A48A">
+            <wp:extent cx="4501849" cy="2883877"/>
+            <wp:effectExtent l="0" t="0" r="0" b="0"/>
+            <wp:docPr id="18" name="Picture 18"/>
+            <wp:cNvGraphicFramePr>
+              <a:graphicFrameLocks xmlns:a="http://schemas.openxmlformats.org/drawingml/2006/main" noChangeAspect="1"/>
+            </wp:cNvGraphicFramePr>
+            <a:graphic xmlns:a="http://schemas.openxmlformats.org/drawingml/2006/main">
+              <a:graphicData uri="http://schemas.openxmlformats.org/drawingml/2006/picture">
+                <pic:pic xmlns:pic="http://schemas.openxmlformats.org/drawingml/2006/picture">
+                  <pic:nvPicPr>
+                    <pic:cNvPr id="1" name=""/>
+                    <pic:cNvPicPr/>
+                  </pic:nvPicPr>
+                  <pic:blipFill>
+                    <a:blip r:embed="rId18"/>
+                    <a:stretch>
+                      <a:fillRect/>
+                    </a:stretch>
+                  </pic:blipFill>
+                  <pic:spPr>
+                    <a:xfrm>
+                      <a:off x="0" y="0"/>
+                      <a:ext cx="4508682" cy="2888255"/>
+                    </a:xfrm>
+                    <a:prstGeom prst="rect">
+                      <a:avLst/>
+                    </a:prstGeom>
+                  </pic:spPr>
+                </pic:pic>
+              </a:graphicData>
+            </a:graphic>
+          </wp:inline>
+        </w:drawing>
+      </w:r>
+    </w:p>
+    <w:p/>
+    <w:p>
+      <w:r>
+        <w:t>Click on the first bar (you’ll see 1 bar per server – if you have 40 servers, you’ll see 40 bars showing the number of Event Logs errors per server), and see the below table filtering dynamically to the error events that belong to that server only :</w:t>
+      </w:r>
+    </w:p>
+    <w:p>
+      <w:r>
+        <w:rPr>
+          <w:noProof/>
+        </w:rPr>
+        <w:drawing>
+          <wp:inline distT="0" distB="0" distL="0" distR="0" wp14:anchorId="07126695" wp14:editId="777A6491">
+            <wp:extent cx="5943600" cy="3465830"/>
+            <wp:effectExtent l="0" t="0" r="0" b="1270"/>
+            <wp:docPr id="19" name="Picture 19"/>
+            <wp:cNvGraphicFramePr>
+              <a:graphicFrameLocks xmlns:a="http://schemas.openxmlformats.org/drawingml/2006/main" noChangeAspect="1"/>
+            </wp:cNvGraphicFramePr>
+            <a:graphic xmlns:a="http://schemas.openxmlformats.org/drawingml/2006/main">
+              <a:graphicData uri="http://schemas.openxmlformats.org/drawingml/2006/picture">
+                <pic:pic xmlns:pic="http://schemas.openxmlformats.org/drawingml/2006/picture">
+                  <pic:nvPicPr>
+                    <pic:cNvPr id="1" name=""/>
+                    <pic:cNvPicPr/>
+                  </pic:nvPicPr>
+                  <pic:blipFill>
+                    <a:blip r:embed="rId19"/>
+                    <a:stretch>
+                      <a:fillRect/>
+                    </a:stretch>
+                  </pic:blipFill>
+                  <pic:spPr>
+                    <a:xfrm>
+                      <a:off x="0" y="0"/>
+                      <a:ext cx="5943600" cy="3465830"/>
+                    </a:xfrm>
+                    <a:prstGeom prst="rect">
+                      <a:avLst/>
+                    </a:prstGeom>
+                  </pic:spPr>
+                </pic:pic>
+              </a:graphicData>
+            </a:graphic>
+          </wp:inline>
+        </w:drawing>
+      </w:r>
+    </w:p>
+    <w:p/>
+    <w:p>
+      <w:r>
+        <w:t>Same principle if you click an event in the below table, for example the first line that has 356 errors for my MSExchangeRepl service, it will show on which server these are distributed :</w:t>
+      </w:r>
+    </w:p>
+    <w:p>
+      <w:r>
+        <w:rPr>
+          <w:noProof/>
+        </w:rPr>
+        <w:lastRenderedPageBreak/>
+        <w:drawing>
+          <wp:inline distT="0" distB="0" distL="0" distR="0" wp14:anchorId="727AB2FB" wp14:editId="6BCA78CB">
+            <wp:extent cx="5943600" cy="3879850"/>
+            <wp:effectExtent l="0" t="0" r="0" b="6350"/>
+            <wp:docPr id="20" name="Picture 20"/>
+            <wp:cNvGraphicFramePr>
+              <a:graphicFrameLocks xmlns:a="http://schemas.openxmlformats.org/drawingml/2006/main" noChangeAspect="1"/>
+            </wp:cNvGraphicFramePr>
+            <a:graphic xmlns:a="http://schemas.openxmlformats.org/drawingml/2006/main">
+              <a:graphicData uri="http://schemas.openxmlformats.org/drawingml/2006/picture">
+                <pic:pic xmlns:pic="http://schemas.openxmlformats.org/drawingml/2006/picture">
+                  <pic:nvPicPr>
+                    <pic:cNvPr id="1" name=""/>
+                    <pic:cNvPicPr/>
+                  </pic:nvPicPr>
+                  <pic:blipFill>
+                    <a:blip r:embed="rId20"/>
+                    <a:stretch>
+                      <a:fillRect/>
+                    </a:stretch>
+                  </pic:blipFill>
+                  <pic:spPr>
+                    <a:xfrm>
+                      <a:off x="0" y="0"/>
+                      <a:ext cx="5943600" cy="3879850"/>
+                    </a:xfrm>
+                    <a:prstGeom prst="rect">
+                      <a:avLst/>
+                    </a:prstGeom>
+                  </pic:spPr>
+                </pic:pic>
+              </a:graphicData>
+            </a:graphic>
+          </wp:inline>
+        </w:drawing>
+      </w:r>
+    </w:p>
+    <w:p/>
+    <w:p>
+      <w:r>
+        <w:t xml:space="preserve">-------------------------- EXAMPLE </w:t>
+      </w:r>
+      <w:r>
+        <w:t>2</w:t>
+      </w:r>
+      <w:r>
+        <w:t xml:space="preserve"> --------------------------</w:t>
+      </w:r>
+    </w:p>
+    <w:p>
+      <w:r>
+        <w:t>Let’s see the “Errors/Warnings per provider name” tab :</w:t>
+      </w:r>
+    </w:p>
+    <w:p>
+      <w:r>
+        <w:rPr>
+          <w:noProof/>
+        </w:rPr>
+        <w:lastRenderedPageBreak/>
+        <w:drawing>
+          <wp:inline distT="0" distB="0" distL="0" distR="0" wp14:anchorId="51515D59" wp14:editId="0F46D57E">
+            <wp:extent cx="5943600" cy="3841115"/>
+            <wp:effectExtent l="0" t="0" r="0" b="6985"/>
+            <wp:docPr id="21" name="Picture 21"/>
+            <wp:cNvGraphicFramePr>
+              <a:graphicFrameLocks xmlns:a="http://schemas.openxmlformats.org/drawingml/2006/main" noChangeAspect="1"/>
+            </wp:cNvGraphicFramePr>
+            <a:graphic xmlns:a="http://schemas.openxmlformats.org/drawingml/2006/main">
+              <a:graphicData uri="http://schemas.openxmlformats.org/drawingml/2006/picture">
+                <pic:pic xmlns:pic="http://schemas.openxmlformats.org/drawingml/2006/picture">
+                  <pic:nvPicPr>
+                    <pic:cNvPr id="1" name=""/>
+                    <pic:cNvPicPr/>
+                  </pic:nvPicPr>
+                  <pic:blipFill>
+                    <a:blip r:embed="rId21"/>
+                    <a:stretch>
+                      <a:fillRect/>
+                    </a:stretch>
+                  </pic:blipFill>
+                  <pic:spPr>
+                    <a:xfrm>
+                      <a:off x="0" y="0"/>
+                      <a:ext cx="5943600" cy="3841115"/>
+                    </a:xfrm>
+                    <a:prstGeom prst="rect">
+                      <a:avLst/>
+                    </a:prstGeom>
+                  </pic:spPr>
+                </pic:pic>
+              </a:graphicData>
+            </a:graphic>
+          </wp:inline>
+        </w:drawing>
+      </w:r>
+    </w:p>
+    <w:p>
+      <w:r>
+        <w:t>Here I have all the Errors and Warnings filtered in this page, shown by “Event Source” aka “provider name” (I should have renamed it). Same here, you can click either on one event on the below table to see the distri</w:t>
+      </w:r>
+      <w:r>
+        <w:t>bution per server or like the example below, on one of the category for which you’d like to see the errors and which server has it – below I clicked on “Service control manager”</w:t>
+      </w:r>
+    </w:p>
+    <w:p>
+      <w:r>
+        <w:rPr>
+          <w:noProof/>
+        </w:rPr>
+        <w:lastRenderedPageBreak/>
+        <w:drawing>
+          <wp:inline distT="0" distB="0" distL="0" distR="0" wp14:anchorId="4408F4F6" wp14:editId="786C8DBC">
+            <wp:extent cx="5943600" cy="3877310"/>
+            <wp:effectExtent l="0" t="0" r="0" b="8890"/>
+            <wp:docPr id="22" name="Picture 22"/>
+            <wp:cNvGraphicFramePr>
+              <a:graphicFrameLocks xmlns:a="http://schemas.openxmlformats.org/drawingml/2006/main" noChangeAspect="1"/>
+            </wp:cNvGraphicFramePr>
+            <a:graphic xmlns:a="http://schemas.openxmlformats.org/drawingml/2006/main">
+              <a:graphicData uri="http://schemas.openxmlformats.org/drawingml/2006/picture">
+                <pic:pic xmlns:pic="http://schemas.openxmlformats.org/drawingml/2006/picture">
+                  <pic:nvPicPr>
+                    <pic:cNvPr id="1" name=""/>
+                    <pic:cNvPicPr/>
+                  </pic:nvPicPr>
+                  <pic:blipFill>
+                    <a:blip r:embed="rId22"/>
+                    <a:stretch>
+                      <a:fillRect/>
+                    </a:stretch>
+                  </pic:blipFill>
+                  <pic:spPr>
+                    <a:xfrm>
+                      <a:off x="0" y="0"/>
+                      <a:ext cx="5943600" cy="3877310"/>
+                    </a:xfrm>
+                    <a:prstGeom prst="rect">
+                      <a:avLst/>
+                    </a:prstGeom>
+                  </pic:spPr>
+                </pic:pic>
+              </a:graphicData>
+            </a:graphic>
+          </wp:inline>
+        </w:drawing>
+      </w:r>
+    </w:p>
+    <w:p/>
+    <w:p/>
+    <w:p>
+      <w:r>
+        <w:t xml:space="preserve">-------------------------- EXAMPLE </w:t>
+      </w:r>
+      <w:r>
+        <w:t>3</w:t>
+      </w:r>
+      <w:r>
+        <w:t xml:space="preserve"> --------------------------</w:t>
+      </w:r>
+    </w:p>
+    <w:p>
+      <w:r>
+        <w:t xml:space="preserve">Finally you can dig a bit more and check for the details of event logs with the last tab “Fine analysis – All events” – you can select a “ProviderName” aka “Event Source”, or a server (one of the two bars below), </w:t>
+      </w:r>
+      <w:r>
+        <w:lastRenderedPageBreak/>
+        <w:t>or an event, and see what it does – below is the table before clicking on a “ProviderName”:</w:t>
+      </w:r>
+      <w:r>
+        <w:rPr>
+          <w:noProof/>
+        </w:rPr>
+        <w:drawing>
+          <wp:inline distT="0" distB="0" distL="0" distR="0" wp14:anchorId="015C5016" wp14:editId="6558E268">
+            <wp:extent cx="5943600" cy="3837305"/>
+            <wp:effectExtent l="0" t="0" r="0" b="0"/>
+            <wp:docPr id="23" name="Picture 23"/>
+            <wp:cNvGraphicFramePr>
+              <a:graphicFrameLocks xmlns:a="http://schemas.openxmlformats.org/drawingml/2006/main" noChangeAspect="1"/>
+            </wp:cNvGraphicFramePr>
+            <a:graphic xmlns:a="http://schemas.openxmlformats.org/drawingml/2006/main">
+              <a:graphicData uri="http://schemas.openxmlformats.org/drawingml/2006/picture">
+                <pic:pic xmlns:pic="http://schemas.openxmlformats.org/drawingml/2006/picture">
+                  <pic:nvPicPr>
+                    <pic:cNvPr id="1" name=""/>
+                    <pic:cNvPicPr/>
+                  </pic:nvPicPr>
+                  <pic:blipFill>
+                    <a:blip r:embed="rId23"/>
+                    <a:stretch>
+                      <a:fillRect/>
+                    </a:stretch>
+                  </pic:blipFill>
+                  <pic:spPr>
+                    <a:xfrm>
+                      <a:off x="0" y="0"/>
+                      <a:ext cx="5943600" cy="3837305"/>
+                    </a:xfrm>
+                    <a:prstGeom prst="rect">
+                      <a:avLst/>
+                    </a:prstGeom>
+                  </pic:spPr>
+                </pic:pic>
+              </a:graphicData>
+            </a:graphic>
+          </wp:inline>
+        </w:drawing>
+      </w:r>
+    </w:p>
+    <w:p>
+      <w:r>
+        <w:t>And below the table after clicking on the “ESE” Provider Name aka Event Source:</w:t>
+      </w:r>
+    </w:p>
+    <w:p>
+      <w:r>
+        <w:rPr>
+          <w:noProof/>
+        </w:rPr>
+        <w:drawing>
+          <wp:inline distT="0" distB="0" distL="0" distR="0" wp14:anchorId="01FC09C0" wp14:editId="2014FD95">
+            <wp:extent cx="5943600" cy="3486150"/>
+            <wp:effectExtent l="0" t="0" r="0" b="0"/>
+            <wp:docPr id="24" name="Picture 24"/>
+            <wp:cNvGraphicFramePr>
+              <a:graphicFrameLocks xmlns:a="http://schemas.openxmlformats.org/drawingml/2006/main" noChangeAspect="1"/>
+            </wp:cNvGraphicFramePr>
+            <a:graphic xmlns:a="http://schemas.openxmlformats.org/drawingml/2006/main">
+              <a:graphicData uri="http://schemas.openxmlformats.org/drawingml/2006/picture">
+                <pic:pic xmlns:pic="http://schemas.openxmlformats.org/drawingml/2006/picture">
+                  <pic:nvPicPr>
+                    <pic:cNvPr id="1" name=""/>
+                    <pic:cNvPicPr/>
+                  </pic:nvPicPr>
+                  <pic:blipFill>
+                    <a:blip r:embed="rId24"/>
+                    <a:stretch>
+                      <a:fillRect/>
+                    </a:stretch>
+                  </pic:blipFill>
+                  <pic:spPr>
+                    <a:xfrm>
+                      <a:off x="0" y="0"/>
+                      <a:ext cx="5943600" cy="3486150"/>
+                    </a:xfrm>
+                    <a:prstGeom prst="rect">
+                      <a:avLst/>
+                    </a:prstGeom>
+                  </pic:spPr>
+                </pic:pic>
+              </a:graphicData>
+            </a:graphic>
+          </wp:inline>
+        </w:drawing>
+      </w:r>
+    </w:p>
+    <w:p>
+      <w:r>
+        <w:t>You see I have this event on only 1 of my servers (1 bar show up when I click on “ESE”) …</w:t>
+      </w:r>
+    </w:p>
+    <w:p/>
+    <w:p>
+      <w:r>
+        <w:t>Have fun !</w:t>
+      </w:r>
+    </w:p>
+    <w:p>
+      <w:r>
+        <w:t>Cheers</w:t>
+      </w:r>
+    </w:p>
+    <w:p>
+      <w:r>
+        <w:t>Sam</w:t>
       </w:r>
       <w:bookmarkStart w:id="0" w:name="_GoBack"/>
       <w:bookmarkEnd w:id="0"/>
     </w:p>
-    <w:p/>
-    <w:p/>
-    <w:p/>
     <w:p/>
     <w:sectPr>
       <w:pgSz w:w="12240" w:h="15840"/>

</xml_diff>

<commit_message>
Changed order of perf counter in CSV
</commit_message>
<xml_diff>
--- a/Get-EventsFromEventLog/How-to-Analyze-Script-Output-With-PowerBI-Template.docx
+++ b/Get-EventsFromEventLog/How-to-Analyze-Script-Output-With-PowerBI-Template.docx
@@ -5,70 +5,339 @@
     <w:p>
       <w:pPr>
         <w:pStyle w:val="Title"/>
-      </w:pPr>
-      <w:r>
-        <w:t xml:space="preserve">HOW TO : Use </w:t>
+        <w:rPr>
+          <w:rFonts w:ascii="Segoe UI" w:hAnsi="Segoe UI" w:cs="Segoe UI"/>
+        </w:rPr>
+      </w:pPr>
+      <w:r>
+        <w:rPr>
+          <w:rFonts w:ascii="Segoe UI" w:hAnsi="Segoe UI" w:cs="Segoe UI"/>
+        </w:rPr>
+        <w:t xml:space="preserve">HOW </w:t>
+      </w:r>
+      <w:proofErr w:type="gramStart"/>
+      <w:r>
+        <w:rPr>
+          <w:rFonts w:ascii="Segoe UI" w:hAnsi="Segoe UI" w:cs="Segoe UI"/>
+        </w:rPr>
+        <w:t>TO :</w:t>
+      </w:r>
+      <w:proofErr w:type="gramEnd"/>
+      <w:r>
+        <w:rPr>
+          <w:rFonts w:ascii="Segoe UI" w:hAnsi="Segoe UI" w:cs="Segoe UI"/>
+        </w:rPr>
+        <w:t xml:space="preserve"> Use </w:t>
       </w:r>
       <w:proofErr w:type="spellStart"/>
       <w:r>
+        <w:rPr>
+          <w:rFonts w:ascii="Segoe UI" w:hAnsi="Segoe UI" w:cs="Segoe UI"/>
+        </w:rPr>
         <w:t>PowerBI</w:t>
       </w:r>
       <w:proofErr w:type="spellEnd"/>
       <w:r>
+        <w:rPr>
+          <w:rFonts w:ascii="Segoe UI" w:hAnsi="Segoe UI" w:cs="Segoe UI"/>
+        </w:rPr>
         <w:t xml:space="preserve"> Event Log analysis template with your own events CSV file</w:t>
       </w:r>
     </w:p>
-    <w:p/>
+    <w:p>
+      <w:pPr>
+        <w:rPr>
+          <w:rFonts w:cs="Segoe UI"/>
+        </w:rPr>
+      </w:pPr>
+    </w:p>
     <w:p>
       <w:pPr>
         <w:pStyle w:val="Heading1"/>
       </w:pPr>
-      <w:r>
-        <w:t>Collect your events using the Get-</w:t>
-      </w:r>
+      <w:proofErr w:type="gramStart"/>
+      <w:r>
+        <w:t>Prerequisites :</w:t>
+      </w:r>
+      <w:proofErr w:type="gramEnd"/>
+    </w:p>
+    <w:p>
+      <w:pPr>
+        <w:pStyle w:val="ListParagraph"/>
+        <w:numPr>
+          <w:ilvl w:val="0"/>
+          <w:numId w:val="4"/>
+        </w:numPr>
+        <w:rPr>
+          <w:rFonts w:cs="Segoe UI"/>
+        </w:rPr>
+      </w:pPr>
       <w:proofErr w:type="spellStart"/>
       <w:r>
-        <w:t>EventsFromEventLogs</w:t>
+        <w:rPr>
+          <w:rFonts w:cs="Segoe UI"/>
+        </w:rPr>
+        <w:t>PowerBI</w:t>
       </w:r>
       <w:proofErr w:type="spellEnd"/>
       <w:r>
-        <w:t xml:space="preserve"> script</w:t>
-      </w:r>
-    </w:p>
-    <w:p>
-      <w:r>
-        <w:t xml:space="preserve">Collect the events from your servers using the </w:t>
+        <w:rPr>
+          <w:rFonts w:cs="Segoe UI"/>
+        </w:rPr>
+        <w:t xml:space="preserve"> Desktop </w:t>
+      </w:r>
+      <w:r>
+        <w:rPr>
+          <w:rFonts w:cs="Segoe UI"/>
+        </w:rPr>
+        <w:t>–</w:t>
+      </w:r>
+      <w:r>
+        <w:rPr>
+          <w:rFonts w:cs="Segoe UI"/>
+        </w:rPr>
+        <w:t xml:space="preserve"> </w:t>
+      </w:r>
+      <w:r>
+        <w:rPr>
+          <w:rFonts w:cs="Segoe UI"/>
+        </w:rPr>
+        <w:t xml:space="preserve">You can </w:t>
       </w:r>
       <w:hyperlink r:id="rId7" w:history="1">
         <w:r>
           <w:rPr>
             <w:rStyle w:val="Hyperlink"/>
+            <w:rFonts w:cs="Segoe UI"/>
+          </w:rPr>
+          <w:t>download it here</w:t>
+        </w:r>
+      </w:hyperlink>
+    </w:p>
+    <w:p>
+      <w:pPr>
+        <w:pStyle w:val="ListParagraph"/>
+        <w:numPr>
+          <w:ilvl w:val="0"/>
+          <w:numId w:val="4"/>
+        </w:numPr>
+        <w:rPr>
+          <w:rFonts w:cs="Segoe UI"/>
+        </w:rPr>
+      </w:pPr>
+      <w:r>
+        <w:rPr>
+          <w:rFonts w:cs="Segoe UI"/>
+        </w:rPr>
+        <w:t xml:space="preserve">Windows </w:t>
+      </w:r>
+      <w:proofErr w:type="spellStart"/>
+      <w:r>
+        <w:rPr>
+          <w:rFonts w:cs="Segoe UI"/>
+        </w:rPr>
+        <w:t>Powershell</w:t>
+      </w:r>
+      <w:proofErr w:type="spellEnd"/>
+      <w:r>
+        <w:rPr>
+          <w:rFonts w:cs="Segoe UI"/>
+        </w:rPr>
+        <w:t xml:space="preserve"> (from 2.0 – Windows 2008/2008R2 up to 5.2- Windows 2016)</w:t>
+      </w:r>
+    </w:p>
+    <w:p>
+      <w:pPr>
+        <w:pStyle w:val="ListParagraph"/>
+        <w:rPr>
+          <w:rFonts w:cs="Segoe UI"/>
+        </w:rPr>
+      </w:pPr>
+      <w:r>
+        <w:rPr>
+          <w:rFonts w:cs="Segoe UI"/>
+        </w:rPr>
+        <w:t xml:space="preserve">Or </w:t>
+      </w:r>
+      <w:proofErr w:type="spellStart"/>
+      <w:r>
+        <w:rPr>
+          <w:rFonts w:cs="Segoe UI"/>
+        </w:rPr>
+        <w:t>Powershell</w:t>
+      </w:r>
+      <w:proofErr w:type="spellEnd"/>
+      <w:r>
+        <w:rPr>
+          <w:rFonts w:cs="Segoe UI"/>
+        </w:rPr>
+        <w:t xml:space="preserve"> 6 (</w:t>
+      </w:r>
+      <w:hyperlink r:id="rId8" w:history="1">
+        <w:r>
+          <w:rPr>
+            <w:rStyle w:val="Hyperlink"/>
+            <w:rFonts w:cs="Segoe UI"/>
+          </w:rPr>
+          <w:t>https://github.com/PowerShell/PowerShell/releases</w:t>
+        </w:r>
+      </w:hyperlink>
+      <w:r>
+        <w:rPr>
+          <w:rFonts w:cs="Segoe UI"/>
+        </w:rPr>
+        <w:t>)</w:t>
+      </w:r>
+    </w:p>
+    <w:p>
+      <w:pPr>
+        <w:pStyle w:val="ListParagraph"/>
+        <w:numPr>
+          <w:ilvl w:val="0"/>
+          <w:numId w:val="4"/>
+        </w:numPr>
+        <w:rPr>
+          <w:rFonts w:cs="Segoe UI"/>
+        </w:rPr>
+      </w:pPr>
+      <w:r>
+        <w:rPr>
+          <w:rFonts w:cs="Segoe UI"/>
+        </w:rPr>
+        <w:t xml:space="preserve">The Get-EventsFromEventLogs.ps1 PowerShell script – you can </w:t>
+      </w:r>
+      <w:hyperlink r:id="rId9" w:history="1">
+        <w:r>
+          <w:rPr>
+            <w:rStyle w:val="Hyperlink"/>
+            <w:rFonts w:cs="Segoe UI"/>
+          </w:rPr>
+          <w:t>download it here</w:t>
+        </w:r>
+      </w:hyperlink>
+    </w:p>
+    <w:p>
+      <w:pPr>
+        <w:pStyle w:val="ListParagraph"/>
+        <w:numPr>
+          <w:ilvl w:val="0"/>
+          <w:numId w:val="4"/>
+        </w:numPr>
+        <w:rPr>
+          <w:rFonts w:cs="Segoe UI"/>
+        </w:rPr>
+      </w:pPr>
+      <w:r>
+        <w:rPr>
+          <w:rFonts w:cs="Segoe UI"/>
+        </w:rPr>
+        <w:t xml:space="preserve">The </w:t>
+      </w:r>
+    </w:p>
+    <w:p>
+      <w:pPr>
+        <w:pStyle w:val="Heading1"/>
+      </w:pPr>
+      <w:r>
+        <w:t>Collect your events using the Get-</w:t>
+      </w:r>
+      <w:proofErr w:type="spellStart"/>
+      <w:r>
+        <w:t>EventsFromEventLogs</w:t>
+      </w:r>
+      <w:proofErr w:type="spellEnd"/>
+      <w:r>
+        <w:t xml:space="preserve"> script</w:t>
+      </w:r>
+    </w:p>
+    <w:p>
+      <w:pPr>
+        <w:rPr>
+          <w:rFonts w:cs="Segoe UI"/>
+        </w:rPr>
+      </w:pPr>
+      <w:r>
+        <w:rPr>
+          <w:rFonts w:cs="Segoe UI"/>
+        </w:rPr>
+        <w:t xml:space="preserve">Collect the events from your servers using the </w:t>
+      </w:r>
+      <w:hyperlink r:id="rId10" w:history="1">
+        <w:r>
+          <w:rPr>
+            <w:rStyle w:val="Hyperlink"/>
+            <w:rFonts w:cs="Segoe UI"/>
           </w:rPr>
           <w:t>Get-EventsFromEventLogs.ps1 script</w:t>
         </w:r>
       </w:hyperlink>
       <w:r>
-        <w:t>, preferably using the following parameters :</w:t>
-      </w:r>
-    </w:p>
-    <w:p>
-      <w:r>
-        <w:rPr>
-          <w:rFonts w:ascii="Consolas" w:hAnsi="Consolas"/>
+        <w:rPr>
+          <w:rFonts w:cs="Segoe UI"/>
+        </w:rPr>
+        <w:t xml:space="preserve">, preferably using the following parameters </w:t>
+      </w:r>
+      <w:r>
+        <w:rPr>
+          <w:rFonts w:cs="Segoe UI"/>
+        </w:rPr>
+        <w:t xml:space="preserve">– just replace the Server01, Server02 with your computers, or </w:t>
+      </w:r>
+      <w:r>
+        <w:rPr>
+          <w:rFonts w:cs="Segoe UI"/>
+        </w:rPr>
+        <w:t>the content of a Computers.txt file</w:t>
+      </w:r>
+      <w:r>
+        <w:rPr>
+          <w:rFonts w:cs="Segoe UI"/>
+        </w:rPr>
+        <w:t>:</w:t>
+      </w:r>
+    </w:p>
+    <w:p>
+      <w:pPr>
+        <w:rPr>
+          <w:rFonts w:ascii="Courier New" w:hAnsi="Courier New" w:cs="Courier New"/>
+          <w:b/>
+        </w:rPr>
+      </w:pPr>
+      <w:r>
+        <w:rPr>
+          <w:rFonts w:ascii="Courier New" w:hAnsi="Courier New" w:cs="Courier New"/>
+          <w:b/>
           <w:color w:val="333333"/>
-          <w:sz w:val="20"/>
-          <w:szCs w:val="20"/>
           <w:shd w:val="clear" w:color="auto" w:fill="F5F5F5"/>
         </w:rPr>
-        <w:t>.\Get-EventsFromEventLogs.ps1 -Computers Server01,Server02 -</w:t>
+        <w:t>.\Get-EventsFromEventLogs.ps1 -Computers Server</w:t>
+      </w:r>
+      <w:proofErr w:type="gramStart"/>
+      <w:r>
+        <w:rPr>
+          <w:rFonts w:ascii="Courier New" w:hAnsi="Courier New" w:cs="Courier New"/>
+          <w:b/>
+          <w:color w:val="333333"/>
+          <w:shd w:val="clear" w:color="auto" w:fill="F5F5F5"/>
+        </w:rPr>
+        <w:t>01,Server</w:t>
+      </w:r>
+      <w:proofErr w:type="gramEnd"/>
+      <w:r>
+        <w:rPr>
+          <w:rFonts w:ascii="Courier New" w:hAnsi="Courier New" w:cs="Courier New"/>
+          <w:b/>
+          <w:color w:val="333333"/>
+          <w:shd w:val="clear" w:color="auto" w:fill="F5F5F5"/>
+        </w:rPr>
+        <w:t>02 -</w:t>
       </w:r>
       <w:proofErr w:type="spellStart"/>
       <w:r>
         <w:rPr>
-          <w:rFonts w:ascii="Consolas" w:hAnsi="Consolas"/>
+          <w:rFonts w:ascii="Courier New" w:hAnsi="Courier New" w:cs="Courier New"/>
+          <w:b/>
           <w:color w:val="333333"/>
-          <w:sz w:val="20"/>
-          <w:szCs w:val="20"/>
           <w:shd w:val="clear" w:color="auto" w:fill="F5F5F5"/>
         </w:rPr>
         <w:t>EventLevel</w:t>
@@ -76,10 +345,9 @@
       <w:proofErr w:type="spellEnd"/>
       <w:r>
         <w:rPr>
-          <w:rFonts w:ascii="Consolas" w:hAnsi="Consolas"/>
+          <w:rFonts w:ascii="Courier New" w:hAnsi="Courier New" w:cs="Courier New"/>
+          <w:b/>
           <w:color w:val="333333"/>
-          <w:sz w:val="20"/>
-          <w:szCs w:val="20"/>
           <w:shd w:val="clear" w:color="auto" w:fill="F5F5F5"/>
         </w:rPr>
         <w:t xml:space="preserve"> </w:t>
@@ -87,10 +355,9 @@
       <w:proofErr w:type="spellStart"/>
       <w:r>
         <w:rPr>
-          <w:rFonts w:ascii="Consolas" w:hAnsi="Consolas"/>
+          <w:rFonts w:ascii="Courier New" w:hAnsi="Courier New" w:cs="Courier New"/>
+          <w:b/>
           <w:color w:val="333333"/>
-          <w:sz w:val="20"/>
-          <w:szCs w:val="20"/>
           <w:shd w:val="clear" w:color="auto" w:fill="F5F5F5"/>
         </w:rPr>
         <w:t>Warning,Error,Critical</w:t>
@@ -98,49 +365,44 @@
       <w:proofErr w:type="spellEnd"/>
       <w:r>
         <w:rPr>
-          <w:rFonts w:ascii="Consolas" w:hAnsi="Consolas"/>
+          <w:rFonts w:ascii="Courier New" w:hAnsi="Courier New" w:cs="Courier New"/>
+          <w:b/>
           <w:color w:val="333333"/>
-          <w:sz w:val="20"/>
-          <w:szCs w:val="20"/>
           <w:shd w:val="clear" w:color="auto" w:fill="F5F5F5"/>
         </w:rPr>
         <w:t xml:space="preserve"> </w:t>
       </w:r>
       <w:r>
         <w:rPr>
-          <w:rFonts w:ascii="Consolas" w:hAnsi="Consolas"/>
+          <w:rFonts w:ascii="Courier New" w:hAnsi="Courier New" w:cs="Courier New"/>
+          <w:b/>
           <w:color w:val="333333"/>
-          <w:sz w:val="20"/>
-          <w:szCs w:val="20"/>
         </w:rPr>
         <w:t>-</w:t>
       </w:r>
       <w:proofErr w:type="spellStart"/>
       <w:r>
         <w:rPr>
-          <w:rFonts w:ascii="Consolas" w:hAnsi="Consolas"/>
+          <w:rFonts w:ascii="Courier New" w:hAnsi="Courier New" w:cs="Courier New"/>
+          <w:b/>
           <w:color w:val="333333"/>
-          <w:sz w:val="20"/>
-          <w:szCs w:val="20"/>
         </w:rPr>
         <w:t>NumberOfLastEventsToGet</w:t>
       </w:r>
       <w:proofErr w:type="spellEnd"/>
       <w:r>
         <w:rPr>
-          <w:rFonts w:ascii="Consolas" w:hAnsi="Consolas"/>
+          <w:rFonts w:ascii="Courier New" w:hAnsi="Courier New" w:cs="Courier New"/>
+          <w:b/>
           <w:color w:val="333333"/>
-          <w:sz w:val="20"/>
-          <w:szCs w:val="20"/>
         </w:rPr>
         <w:t xml:space="preserve"> 200 </w:t>
       </w:r>
       <w:r>
         <w:rPr>
-          <w:rFonts w:ascii="Consolas" w:hAnsi="Consolas"/>
+          <w:rFonts w:ascii="Courier New" w:hAnsi="Courier New" w:cs="Courier New"/>
+          <w:b/>
           <w:color w:val="333333"/>
-          <w:sz w:val="20"/>
-          <w:szCs w:val="20"/>
           <w:shd w:val="clear" w:color="auto" w:fill="F5F5F5"/>
         </w:rPr>
         <w:t>–</w:t>
@@ -148,37 +410,129 @@
       <w:proofErr w:type="spellStart"/>
       <w:r>
         <w:rPr>
-          <w:rFonts w:ascii="Consolas" w:hAnsi="Consolas"/>
+          <w:rFonts w:ascii="Courier New" w:hAnsi="Courier New" w:cs="Courier New"/>
+          <w:b/>
           <w:color w:val="333333"/>
-          <w:sz w:val="20"/>
-          <w:szCs w:val="20"/>
           <w:shd w:val="clear" w:color="auto" w:fill="F5F5F5"/>
         </w:rPr>
         <w:t>ExportToFile</w:t>
       </w:r>
       <w:proofErr w:type="spellEnd"/>
     </w:p>
-    <w:p/>
-    <w:p>
-      <w:r>
-        <w:t>The exported CSV file will be located on the same directory where you placed your Get-EventsFromEventLogs.ps1 script, and will be named like “</w:t>
-      </w:r>
-      <w:r>
+    <w:p>
+      <w:pPr>
+        <w:rPr>
+          <w:rFonts w:cs="Segoe UI"/>
+        </w:rPr>
+      </w:pPr>
+    </w:p>
+    <w:p>
+      <w:pPr>
+        <w:rPr>
+          <w:rFonts w:cs="Segoe UI"/>
+        </w:rPr>
+      </w:pPr>
+      <w:r>
+        <w:rPr>
+          <w:rFonts w:cs="Segoe UI"/>
+        </w:rPr>
+        <w:t xml:space="preserve">Note: to get the computers list from a text file use the following syntax just after the -Computers </w:t>
+      </w:r>
+      <w:proofErr w:type="gramStart"/>
+      <w:r>
+        <w:rPr>
+          <w:rFonts w:cs="Segoe UI"/>
+        </w:rPr>
+        <w:t>parameter :</w:t>
+      </w:r>
+      <w:proofErr w:type="gramEnd"/>
+    </w:p>
+    <w:p>
+      <w:pPr>
         <w:rPr>
           <w:rFonts w:ascii="Courier New" w:hAnsi="Courier New" w:cs="Courier New"/>
         </w:rPr>
+      </w:pPr>
+      <w:r>
+        <w:rPr>
+          <w:rFonts w:ascii="Courier New" w:hAnsi="Courier New" w:cs="Courier New"/>
+        </w:rPr>
+        <w:t>-Computers $(Get-Content C:\temp\Computers.txt</w:t>
+      </w:r>
+    </w:p>
+    <w:p>
+      <w:pPr>
+        <w:rPr>
+          <w:rFonts w:cs="Segoe UI"/>
+        </w:rPr>
+      </w:pPr>
+    </w:p>
+    <w:p>
+      <w:pPr>
+        <w:rPr>
+          <w:rFonts w:cs="Segoe UI"/>
+        </w:rPr>
+      </w:pPr>
+      <w:r>
+        <w:rPr>
+          <w:rFonts w:cs="Segoe UI"/>
+        </w:rPr>
+        <w:t xml:space="preserve">The exported CSV file will be located on the same directory where you placed your </w:t>
+      </w:r>
+      <w:r>
+        <w:rPr>
+          <w:rFonts w:ascii="Courier New" w:hAnsi="Courier New" w:cs="Courier New"/>
+        </w:rPr>
+        <w:t>Get-EventsFromEventLogs.ps1</w:t>
+      </w:r>
+      <w:r>
+        <w:rPr>
+          <w:rFonts w:cs="Segoe UI"/>
+        </w:rPr>
+        <w:t xml:space="preserve"> script, and will be named like “</w:t>
+      </w:r>
+      <w:r>
+        <w:rPr>
+          <w:rFonts w:ascii="Courier New" w:hAnsi="Courier New" w:cs="Courier New"/>
+        </w:rPr>
         <w:t>GetEventsFromEventLogs_blabla-Date-Time.csv</w:t>
       </w:r>
       <w:r>
+        <w:rPr>
+          <w:rFonts w:cs="Segoe UI"/>
+        </w:rPr>
         <w:t>”</w:t>
       </w:r>
     </w:p>
-    <w:p/>
+    <w:p>
+      <w:pPr>
+        <w:rPr>
+          <w:rFonts w:cs="Segoe UI"/>
+        </w:rPr>
+      </w:pPr>
+    </w:p>
+    <w:p>
+      <w:pPr>
+        <w:rPr>
+          <w:rFonts w:eastAsiaTheme="majorEastAsia" w:cs="Segoe UI"/>
+          <w:color w:val="2F5496" w:themeColor="accent1" w:themeShade="BF"/>
+          <w:sz w:val="32"/>
+          <w:szCs w:val="32"/>
+        </w:rPr>
+      </w:pPr>
+      <w:r>
+        <w:rPr>
+          <w:rFonts w:cs="Segoe UI"/>
+        </w:rPr>
+        <w:br w:type="page"/>
+      </w:r>
+    </w:p>
     <w:p>
       <w:pPr>
         <w:pStyle w:val="Heading1"/>
       </w:pPr>
       <w:r>
+        <w:lastRenderedPageBreak/>
         <w:t xml:space="preserve">Get the </w:t>
       </w:r>
       <w:proofErr w:type="spellStart"/>
@@ -191,42 +545,133 @@
       </w:r>
     </w:p>
     <w:p>
-      <w:r>
-        <w:t>The template created to work with the file exported with the Get-EventsFromEventLogs.ps1 script is named :</w:t>
-      </w:r>
-    </w:p>
-    <w:p>
+      <w:pPr>
+        <w:rPr>
+          <w:rFonts w:cs="Segoe UI"/>
+        </w:rPr>
+      </w:pPr>
+      <w:r>
+        <w:rPr>
+          <w:rFonts w:cs="Segoe UI"/>
+        </w:rPr>
+        <w:t xml:space="preserve">The template created to work with the file exported with the Get-EventsFromEventLogs.ps1 script is </w:t>
+      </w:r>
+      <w:proofErr w:type="gramStart"/>
+      <w:r>
+        <w:rPr>
+          <w:rFonts w:cs="Segoe UI"/>
+        </w:rPr>
+        <w:t>named :</w:t>
+      </w:r>
+      <w:proofErr w:type="gramEnd"/>
+    </w:p>
+    <w:p>
+      <w:pPr>
+        <w:jc w:val="center"/>
+        <w:rPr>
+          <w:rFonts w:cs="Segoe UI"/>
+        </w:rPr>
+      </w:pPr>
       <w:proofErr w:type="spellStart"/>
       <w:r>
+        <w:rPr>
+          <w:rFonts w:ascii="Courier New" w:hAnsi="Courier New" w:cs="Courier New"/>
+          <w:b/>
+          <w:sz w:val="24"/>
+        </w:rPr>
         <w:t>Event_Dump_Analysis_Template.pbit</w:t>
       </w:r>
       <w:proofErr w:type="spellEnd"/>
-      <w:r>
-        <w:t xml:space="preserve"> </w:t>
-      </w:r>
-    </w:p>
-    <w:p>
-      <w:r>
+    </w:p>
+    <w:p>
+      <w:pPr>
+        <w:pStyle w:val="Heading1"/>
+      </w:pPr>
+      <w:r>
+        <w:t>Open and point to your CSV Events file</w:t>
+      </w:r>
+    </w:p>
+    <w:p>
+      <w:pPr>
+        <w:rPr>
+          <w:rFonts w:cs="Segoe UI"/>
+        </w:rPr>
+      </w:pPr>
+      <w:r>
+        <w:rPr>
+          <w:rFonts w:cs="Segoe UI"/>
+          <w:b/>
+        </w:rPr>
+        <w:t>NOTE</w:t>
+      </w:r>
+      <w:r>
+        <w:rPr>
+          <w:rFonts w:cs="Segoe UI"/>
+        </w:rPr>
+        <w:t xml:space="preserve">: you will need the CSV file that was generated by the </w:t>
+      </w:r>
+    </w:p>
+    <w:p>
+      <w:pPr>
+        <w:rPr>
+          <w:rFonts w:cs="Segoe UI"/>
+        </w:rPr>
+      </w:pPr>
+      <w:r>
+        <w:rPr>
+          <w:rFonts w:cs="Segoe UI"/>
+        </w:rPr>
         <w:t xml:space="preserve">Open it -&gt; you will have an error just after </w:t>
       </w:r>
       <w:proofErr w:type="spellStart"/>
       <w:r>
+        <w:rPr>
+          <w:rFonts w:cs="Segoe UI"/>
+        </w:rPr>
         <w:t>PowerBI</w:t>
       </w:r>
       <w:proofErr w:type="spellEnd"/>
       <w:r>
-        <w:t xml:space="preserve"> Desktop loaded :</w:t>
-      </w:r>
-    </w:p>
-    <w:p>
-      <w:r>
-        <w:rPr>
+        <w:rPr>
+          <w:rFonts w:cs="Segoe UI"/>
+        </w:rPr>
+        <w:t xml:space="preserve"> Desktop loaded</w:t>
+      </w:r>
+      <w:r>
+        <w:rPr>
+          <w:rFonts w:cs="Segoe UI"/>
+        </w:rPr>
+        <w:t xml:space="preserve">, which is expected because we didn’t specify the </w:t>
+      </w:r>
+      <w:r>
+        <w:rPr>
+          <w:rFonts w:cs="Segoe UI"/>
+          <w:b/>
+        </w:rPr>
+        <w:t>GetEventsFromEventLogs-xxxx-xxxx-xxx.CSV</w:t>
+      </w:r>
+      <w:r>
+        <w:rPr>
+          <w:rFonts w:cs="Segoe UI"/>
+        </w:rPr>
+        <w:t xml:space="preserve"> file</w:t>
+      </w:r>
+    </w:p>
+    <w:p>
+      <w:pPr>
+        <w:rPr>
+          <w:rFonts w:cs="Segoe UI"/>
+        </w:rPr>
+      </w:pPr>
+      <w:r>
+        <w:rPr>
+          <w:rFonts w:cs="Segoe UI"/>
           <w:noProof/>
         </w:rPr>
         <w:drawing>
-          <wp:inline distT="0" distB="0" distL="0" distR="0" wp14:anchorId="263804F8" wp14:editId="4E23656D">
-            <wp:extent cx="4219575" cy="2400300"/>
-            <wp:effectExtent l="152400" t="152400" r="371475" b="361950"/>
+          <wp:inline distT="0" distB="0" distL="0" distR="0" wp14:anchorId="263804F8" wp14:editId="1E4990E9">
+            <wp:extent cx="3200400" cy="1820543"/>
+            <wp:effectExtent l="152400" t="152400" r="361950" b="370840"/>
             <wp:docPr id="1" name="Picture 1"/>
             <wp:cNvGraphicFramePr>
               <a:graphicFrameLocks xmlns:a="http://schemas.openxmlformats.org/drawingml/2006/main" noChangeAspect="1"/>
@@ -239,7 +684,7 @@
                     <pic:cNvPicPr/>
                   </pic:nvPicPr>
                   <pic:blipFill>
-                    <a:blip r:embed="rId8"/>
+                    <a:blip r:embed="rId11"/>
                     <a:stretch>
                       <a:fillRect/>
                     </a:stretch>
@@ -247,7 +692,7 @@
                   <pic:spPr>
                     <a:xfrm>
                       <a:off x="0" y="0"/>
-                      <a:ext cx="4219575" cy="2400300"/>
+                      <a:ext cx="3200400" cy="1820543"/>
                     </a:xfrm>
                     <a:prstGeom prst="rect">
                       <a:avLst/>
@@ -271,27 +716,107 @@
       </w:r>
     </w:p>
     <w:p>
-      <w:bookmarkStart w:id="0" w:name="_GoBack"/>
-      <w:bookmarkEnd w:id="0"/>
-      <w:r>
-        <w:br w:type="page"/>
-      </w:r>
-    </w:p>
-    <w:p>
-      <w:r>
-        <w:lastRenderedPageBreak/>
-        <w:t>Here’s the error you’ll get:</w:t>
-      </w:r>
-    </w:p>
-    <w:p>
-      <w:r>
-        <w:rPr>
+      <w:pPr>
+        <w:rPr>
+          <w:rFonts w:cs="Segoe UI"/>
+        </w:rPr>
+      </w:pPr>
+      <w:r>
+        <w:rPr>
+          <w:rFonts w:cs="Segoe UI"/>
+        </w:rPr>
+        <w:t>Here’s the error you’ll get</w:t>
+      </w:r>
+      <w:r>
+        <w:rPr>
+          <w:rFonts w:cs="Segoe UI"/>
+        </w:rPr>
+        <w:t xml:space="preserve"> because at this point we didn’t load our</w:t>
+      </w:r>
+      <w:r>
+        <w:rPr>
+          <w:rFonts w:cs="Segoe UI"/>
+        </w:rPr>
+        <w:t xml:space="preserve"> correct</w:t>
+      </w:r>
+      <w:r>
+        <w:rPr>
+          <w:rFonts w:cs="Segoe UI"/>
+        </w:rPr>
+        <w:t xml:space="preserve"> CSV file (</w:t>
+      </w:r>
+      <w:r>
+        <w:rPr>
+          <w:rFonts w:cs="Segoe UI"/>
+          <w:i/>
+        </w:rPr>
+        <w:t xml:space="preserve">I </w:t>
+      </w:r>
+      <w:r>
+        <w:rPr>
+          <w:rFonts w:cs="Segoe UI"/>
+          <w:i/>
+        </w:rPr>
+        <w:t xml:space="preserve">had to </w:t>
+      </w:r>
+      <w:r>
+        <w:rPr>
+          <w:rFonts w:cs="Segoe UI"/>
+          <w:i/>
+        </w:rPr>
+        <w:t>put a dummy value on the “URI” field to create the template</w:t>
+      </w:r>
+      <w:r>
+        <w:rPr>
+          <w:rFonts w:cs="Segoe UI"/>
+          <w:i/>
+        </w:rPr>
+        <w:t xml:space="preserve"> because </w:t>
+      </w:r>
+      <w:proofErr w:type="spellStart"/>
+      <w:r>
+        <w:rPr>
+          <w:rFonts w:cs="Segoe UI"/>
+          <w:i/>
+        </w:rPr>
+        <w:t>PowerBI</w:t>
+      </w:r>
+      <w:proofErr w:type="spellEnd"/>
+      <w:r>
+        <w:rPr>
+          <w:rFonts w:cs="Segoe UI"/>
+          <w:i/>
+        </w:rPr>
+        <w:t xml:space="preserve"> doesn’t have the functionality to request a CSV file prior to load the template for now</w:t>
+      </w:r>
+      <w:r>
+        <w:rPr>
+          <w:rFonts w:cs="Segoe UI"/>
+        </w:rPr>
+        <w:t>)</w:t>
+      </w:r>
+      <w:r>
+        <w:rPr>
+          <w:rFonts w:cs="Segoe UI"/>
+        </w:rPr>
+        <w:t>:</w:t>
+      </w:r>
+    </w:p>
+    <w:p>
+      <w:pPr>
+        <w:rPr>
+          <w:rFonts w:cs="Segoe UI"/>
+        </w:rPr>
+      </w:pPr>
+      <w:r>
+        <w:rPr>
+          <w:rFonts w:cs="Segoe UI"/>
           <w:noProof/>
         </w:rPr>
         <w:drawing>
-          <wp:inline distT="0" distB="0" distL="0" distR="0" wp14:anchorId="3EF6DD71" wp14:editId="1F99FF89">
-            <wp:extent cx="4838700" cy="1905000"/>
-            <wp:effectExtent l="152400" t="152400" r="361950" b="361950"/>
+          <wp:inline distT="0" distB="0" distL="0" distR="0" wp14:anchorId="3EF6DD71" wp14:editId="3A929290">
+            <wp:extent cx="4114800" cy="1620000"/>
+            <wp:effectExtent l="152400" t="152400" r="361950" b="361315"/>
             <wp:docPr id="3" name="Picture 3"/>
             <wp:cNvGraphicFramePr>
               <a:graphicFrameLocks xmlns:a="http://schemas.openxmlformats.org/drawingml/2006/main" noChangeAspect="1"/>
@@ -304,7 +829,7 @@
                     <pic:cNvPicPr/>
                   </pic:nvPicPr>
                   <pic:blipFill>
-                    <a:blip r:embed="rId9"/>
+                    <a:blip r:embed="rId12"/>
                     <a:stretch>
                       <a:fillRect/>
                     </a:stretch>
@@ -312,7 +837,7 @@
                   <pic:spPr>
                     <a:xfrm>
                       <a:off x="0" y="0"/>
-                      <a:ext cx="4838700" cy="1905000"/>
+                      <a:ext cx="4131873" cy="1626721"/>
                     </a:xfrm>
                     <a:prstGeom prst="rect">
                       <a:avLst/>
@@ -335,20 +860,64 @@
         </w:drawing>
       </w:r>
     </w:p>
-    <w:p/>
-    <w:p>
-      <w:r>
-        <w:t>Click “Close”</w:t>
-      </w:r>
-      <w:r>
-        <w:t xml:space="preserve"> -&gt; you’ll see the first page of the report with blank values (because you didn’t load your CSV yet !):</w:t>
-      </w:r>
-    </w:p>
-    <w:p>
-      <w:r>
-        <w:rPr>
+    <w:p>
+      <w:pPr>
+        <w:rPr>
+          <w:rFonts w:cs="Segoe UI"/>
+        </w:rPr>
+      </w:pPr>
+      <w:r>
+        <w:rPr>
+          <w:rFonts w:cs="Segoe UI"/>
+        </w:rPr>
+        <w:t>Click “</w:t>
+      </w:r>
+      <w:r>
+        <w:rPr>
+          <w:rFonts w:cs="Segoe UI"/>
+          <w:b/>
+        </w:rPr>
+        <w:t>Close</w:t>
+      </w:r>
+      <w:r>
+        <w:rPr>
+          <w:rFonts w:cs="Segoe UI"/>
+        </w:rPr>
+        <w:t>”</w:t>
+      </w:r>
+      <w:r>
+        <w:rPr>
+          <w:rFonts w:cs="Segoe UI"/>
+        </w:rPr>
+        <w:t xml:space="preserve"> -&gt; you’ll see the first page of the report with blank values (because you didn’t load your CSV </w:t>
+      </w:r>
+      <w:proofErr w:type="gramStart"/>
+      <w:r>
+        <w:rPr>
+          <w:rFonts w:cs="Segoe UI"/>
+        </w:rPr>
+        <w:t>yet !</w:t>
+      </w:r>
+      <w:proofErr w:type="gramEnd"/>
+      <w:r>
+        <w:rPr>
+          <w:rFonts w:cs="Segoe UI"/>
+        </w:rPr>
+        <w:t>):</w:t>
+      </w:r>
+    </w:p>
+    <w:p>
+      <w:pPr>
+        <w:rPr>
+          <w:rFonts w:cs="Segoe UI"/>
+        </w:rPr>
+      </w:pPr>
+      <w:r>
+        <w:rPr>
+          <w:rFonts w:cs="Segoe UI"/>
           <w:noProof/>
         </w:rPr>
+        <w:lastRenderedPageBreak/>
         <w:drawing>
           <wp:inline distT="0" distB="0" distL="0" distR="0" wp14:anchorId="71ECE92F" wp14:editId="28BA95AE">
             <wp:extent cx="5943600" cy="3533775"/>
@@ -365,7 +934,7 @@
                     <pic:cNvPicPr/>
                   </pic:nvPicPr>
                   <pic:blipFill>
-                    <a:blip r:embed="rId10"/>
+                    <a:blip r:embed="rId13"/>
                     <a:stretch>
                       <a:fillRect/>
                     </a:stretch>
@@ -390,21 +959,48 @@
         </w:drawing>
       </w:r>
     </w:p>
-    <w:p/>
-    <w:p>
-      <w:r>
-        <w:br w:type="page"/>
-      </w:r>
-    </w:p>
-    <w:p>
-      <w:r>
-        <w:lastRenderedPageBreak/>
-        <w:t>Click on “Edit Queries” button:</w:t>
-      </w:r>
-    </w:p>
-    <w:p>
-      <w:r>
-        <w:rPr>
+    <w:p>
+      <w:pPr>
+        <w:rPr>
+          <w:rFonts w:cs="Segoe UI"/>
+        </w:rPr>
+      </w:pPr>
+    </w:p>
+    <w:p>
+      <w:pPr>
+        <w:rPr>
+          <w:rFonts w:cs="Segoe UI"/>
+        </w:rPr>
+      </w:pPr>
+      <w:r>
+        <w:rPr>
+          <w:rFonts w:cs="Segoe UI"/>
+        </w:rPr>
+        <w:t>Click on “</w:t>
+      </w:r>
+      <w:r>
+        <w:rPr>
+          <w:rFonts w:cs="Segoe UI"/>
+          <w:b/>
+        </w:rPr>
+        <w:t>Edit Queries</w:t>
+      </w:r>
+      <w:r>
+        <w:rPr>
+          <w:rFonts w:cs="Segoe UI"/>
+        </w:rPr>
+        <w:t>” button:</w:t>
+      </w:r>
+    </w:p>
+    <w:p>
+      <w:pPr>
+        <w:rPr>
+          <w:rFonts w:cs="Segoe UI"/>
+        </w:rPr>
+      </w:pPr>
+      <w:r>
+        <w:rPr>
+          <w:rFonts w:cs="Segoe UI"/>
           <w:noProof/>
         </w:rPr>
         <mc:AlternateContent>
@@ -475,7 +1071,7 @@
           </mc:Choice>
           <mc:Fallback>
             <w:pict>
-              <v:oval w14:anchorId="46BD9482" id="Oval 6" o:spid="_x0000_s1026" style="position:absolute;margin-left:214.2pt;margin-top:48.6pt;width:58.2pt;height:57pt;z-index:251659264;visibility:visible;mso-wrap-style:square;mso-width-percent:0;mso-wrap-distance-left:9pt;mso-wrap-distance-top:0;mso-wrap-distance-right:9pt;mso-wrap-distance-bottom:0;mso-position-horizontal:absolute;mso-position-horizontal-relative:text;mso-position-vertical:absolute;mso-position-vertical-relative:text;mso-width-percent:0;mso-width-relative:margin;v-text-anchor:middle" o:gfxdata="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" filled="f" strokecolor="#c00000" strokeweight="1pt">
+              <v:oval w14:anchorId="01B894B4" id="Oval 6" o:spid="_x0000_s1026" style="position:absolute;margin-left:214.2pt;margin-top:48.6pt;width:58.2pt;height:57pt;z-index:251659264;visibility:visible;mso-wrap-style:square;mso-width-percent:0;mso-wrap-distance-left:9pt;mso-wrap-distance-top:0;mso-wrap-distance-right:9pt;mso-wrap-distance-bottom:0;mso-position-horizontal:absolute;mso-position-horizontal-relative:text;mso-position-vertical:absolute;mso-position-vertical-relative:text;mso-width-percent:0;mso-width-relative:margin;v-text-anchor:middle" o:gfxdata="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" filled="f" strokecolor="#c00000" strokeweight="1pt">
                 <v:stroke joinstyle="miter"/>
               </v:oval>
             </w:pict>
@@ -484,6 +1080,7 @@
       </w:r>
       <w:r>
         <w:rPr>
+          <w:rFonts w:cs="Segoe UI"/>
           <w:noProof/>
         </w:rPr>
         <w:drawing>
@@ -502,7 +1099,7 @@
                     <pic:cNvPicPr/>
                   </pic:nvPicPr>
                   <pic:blipFill>
-                    <a:blip r:embed="rId11"/>
+                    <a:blip r:embed="rId14"/>
                     <a:stretch>
                       <a:fillRect/>
                     </a:stretch>
@@ -534,15 +1131,36 @@
       </w:r>
     </w:p>
     <w:p>
-      <w:r>
-        <w:t>This will open the “Power Query Editor” window :</w:t>
-      </w:r>
-    </w:p>
-    <w:p>
-      <w:r>
-        <w:rPr>
+      <w:pPr>
+        <w:rPr>
+          <w:rFonts w:cs="Segoe UI"/>
+        </w:rPr>
+      </w:pPr>
+      <w:r>
+        <w:rPr>
+          <w:rFonts w:cs="Segoe UI"/>
+        </w:rPr>
+        <w:t xml:space="preserve">This will open the “Power Query Editor” </w:t>
+      </w:r>
+      <w:r>
+        <w:rPr>
+          <w:rFonts w:cs="Segoe UI"/>
+        </w:rPr>
+        <w:t>window:</w:t>
+      </w:r>
+    </w:p>
+    <w:p>
+      <w:pPr>
+        <w:rPr>
+          <w:rFonts w:cs="Segoe UI"/>
+        </w:rPr>
+      </w:pPr>
+      <w:r>
+        <w:rPr>
+          <w:rFonts w:cs="Segoe UI"/>
           <w:noProof/>
         </w:rPr>
+        <w:lastRenderedPageBreak/>
         <w:drawing>
           <wp:inline distT="0" distB="0" distL="0" distR="0" wp14:anchorId="1D1882F3" wp14:editId="50647859">
             <wp:extent cx="5943600" cy="2898140"/>
@@ -559,7 +1177,7 @@
                     <pic:cNvPicPr/>
                   </pic:nvPicPr>
                   <pic:blipFill>
-                    <a:blip r:embed="rId12"/>
+                    <a:blip r:embed="rId15"/>
                     <a:stretch>
                       <a:fillRect/>
                     </a:stretch>
@@ -590,16 +1208,355 @@
         </w:drawing>
       </w:r>
     </w:p>
-    <w:p/>
-    <w:p>
-      <w:r>
+    <w:p>
+      <w:pPr>
+        <w:rPr>
+          <w:rFonts w:cs="Segoe UI"/>
+        </w:rPr>
+      </w:pPr>
+    </w:p>
+    <w:p>
+      <w:pPr>
+        <w:rPr>
+          <w:rFonts w:cs="Segoe UI"/>
+        </w:rPr>
+      </w:pPr>
+      <w:r>
+        <w:rPr>
+          <w:rFonts w:cs="Segoe UI"/>
+        </w:rPr>
+        <w:t>See the “</w:t>
+      </w:r>
+      <w:r>
+        <w:rPr>
+          <w:rFonts w:cs="Segoe UI"/>
+          <w:b/>
+        </w:rPr>
+        <w:t>APPLIED STEPS</w:t>
+      </w:r>
+      <w:r>
+        <w:rPr>
+          <w:rFonts w:cs="Segoe UI"/>
+        </w:rPr>
+        <w:t xml:space="preserve">” on the far right of the screen above? </w:t>
+      </w:r>
+      <w:r>
+        <w:rPr>
+          <w:rFonts w:cs="Segoe UI"/>
+        </w:rPr>
+        <w:t xml:space="preserve">Here’s a closeup of </w:t>
+      </w:r>
+      <w:proofErr w:type="gramStart"/>
+      <w:r>
+        <w:rPr>
+          <w:rFonts w:cs="Segoe UI"/>
+        </w:rPr>
+        <w:t>it :</w:t>
+      </w:r>
+      <w:proofErr w:type="gramEnd"/>
+    </w:p>
+    <w:p>
+      <w:pPr>
+        <w:rPr>
+          <w:rFonts w:cs="Segoe UI"/>
+        </w:rPr>
+      </w:pPr>
+      <w:r>
+        <w:rPr>
+          <w:noProof/>
+        </w:rPr>
+        <mc:AlternateContent>
+          <mc:Choice Requires="wps">
+            <w:drawing>
+              <wp:anchor distT="0" distB="0" distL="114300" distR="114300" simplePos="0" relativeHeight="251661312" behindDoc="0" locked="0" layoutInCell="1" allowOverlap="1" wp14:anchorId="020AF046" wp14:editId="69C291FE">
+                <wp:simplePos x="0" y="0"/>
+                <wp:positionH relativeFrom="column">
+                  <wp:posOffset>47625</wp:posOffset>
+                </wp:positionH>
+                <wp:positionV relativeFrom="paragraph">
+                  <wp:posOffset>1565275</wp:posOffset>
+                </wp:positionV>
+                <wp:extent cx="1466850" cy="428625"/>
+                <wp:effectExtent l="19050" t="19050" r="19050" b="28575"/>
+                <wp:wrapNone/>
+                <wp:docPr id="5" name="Oval 5"/>
+                <wp:cNvGraphicFramePr/>
+                <a:graphic xmlns:a="http://schemas.openxmlformats.org/drawingml/2006/main">
+                  <a:graphicData uri="http://schemas.microsoft.com/office/word/2010/wordprocessingShape">
+                    <wps:wsp>
+                      <wps:cNvSpPr/>
+                      <wps:spPr>
+                        <a:xfrm>
+                          <a:off x="0" y="0"/>
+                          <a:ext cx="1466850" cy="428625"/>
+                        </a:xfrm>
+                        <a:prstGeom prst="ellipse">
+                          <a:avLst/>
+                        </a:prstGeom>
+                        <a:noFill/>
+                        <a:ln w="38100">
+                          <a:solidFill>
+                            <a:srgbClr val="C00000"/>
+                          </a:solidFill>
+                        </a:ln>
+                      </wps:spPr>
+                      <wps:style>
+                        <a:lnRef idx="2">
+                          <a:schemeClr val="accent1">
+                            <a:shade val="50000"/>
+                          </a:schemeClr>
+                        </a:lnRef>
+                        <a:fillRef idx="1">
+                          <a:schemeClr val="accent1"/>
+                        </a:fillRef>
+                        <a:effectRef idx="0">
+                          <a:schemeClr val="accent1"/>
+                        </a:effectRef>
+                        <a:fontRef idx="minor">
+                          <a:schemeClr val="lt1"/>
+                        </a:fontRef>
+                      </wps:style>
+                      <wps:bodyPr rot="0" spcFirstLastPara="0" vertOverflow="overflow" horzOverflow="overflow" vert="horz" wrap="square" lIns="91440" tIns="45720" rIns="91440" bIns="45720" numCol="1" spcCol="0" rtlCol="0" fromWordArt="0" anchor="ctr" anchorCtr="0" forceAA="0" compatLnSpc="1">
+                        <a:prstTxWarp prst="textNoShape">
+                          <a:avLst/>
+                        </a:prstTxWarp>
+                        <a:noAutofit/>
+                      </wps:bodyPr>
+                    </wps:wsp>
+                  </a:graphicData>
+                </a:graphic>
+              </wp:anchor>
+            </w:drawing>
+          </mc:Choice>
+          <mc:Fallback>
+            <w:pict>
+              <v:oval w14:anchorId="5B3868AA" id="Oval 5" o:spid="_x0000_s1026" style="position:absolute;margin-left:3.75pt;margin-top:123.25pt;width:115.5pt;height:33.75pt;z-index:251661312;visibility:visible;mso-wrap-style:square;mso-wrap-distance-left:9pt;mso-wrap-distance-top:0;mso-wrap-distance-right:9pt;mso-wrap-distance-bottom:0;mso-position-horizontal:absolute;mso-position-horizontal-relative:text;mso-position-vertical:absolute;mso-position-vertical-relative:text;v-text-anchor:middle" o:gfxdata="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" filled="f" strokecolor="#c00000" strokeweight="3pt">
+                <v:stroke joinstyle="miter"/>
+              </v:oval>
+            </w:pict>
+          </mc:Fallback>
+        </mc:AlternateContent>
+      </w:r>
+      <w:r>
+        <w:rPr>
+          <w:noProof/>
+        </w:rPr>
+        <w:drawing>
+          <wp:inline distT="0" distB="0" distL="0" distR="0" wp14:anchorId="582A4D2E" wp14:editId="17B34D9A">
+            <wp:extent cx="2798637" cy="2867025"/>
+            <wp:effectExtent l="0" t="0" r="1905" b="0"/>
+            <wp:docPr id="2" name="Picture 2"/>
+            <wp:cNvGraphicFramePr>
+              <a:graphicFrameLocks xmlns:a="http://schemas.openxmlformats.org/drawingml/2006/main" noChangeAspect="1"/>
+            </wp:cNvGraphicFramePr>
+            <a:graphic xmlns:a="http://schemas.openxmlformats.org/drawingml/2006/main">
+              <a:graphicData uri="http://schemas.openxmlformats.org/drawingml/2006/picture">
+                <pic:pic xmlns:pic="http://schemas.openxmlformats.org/drawingml/2006/picture">
+                  <pic:nvPicPr>
+                    <pic:cNvPr id="1" name=""/>
+                    <pic:cNvPicPr/>
+                  </pic:nvPicPr>
+                  <pic:blipFill>
+                    <a:blip r:embed="rId16"/>
+                    <a:stretch>
+                      <a:fillRect/>
+                    </a:stretch>
+                  </pic:blipFill>
+                  <pic:spPr>
+                    <a:xfrm>
+                      <a:off x="0" y="0"/>
+                      <a:ext cx="2799903" cy="2868322"/>
+                    </a:xfrm>
+                    <a:prstGeom prst="rect">
+                      <a:avLst/>
+                    </a:prstGeom>
+                  </pic:spPr>
+                </pic:pic>
+              </a:graphicData>
+            </a:graphic>
+          </wp:inline>
+        </w:drawing>
+      </w:r>
+    </w:p>
+    <w:p>
+      <w:pPr>
+        <w:rPr>
+          <w:rFonts w:cs="Segoe UI"/>
+        </w:rPr>
+      </w:pPr>
+    </w:p>
+    <w:p>
+      <w:pPr>
+        <w:rPr>
+          <w:rFonts w:cs="Segoe UI"/>
+        </w:rPr>
+      </w:pPr>
+      <w:r>
+        <w:rPr>
+          <w:rFonts w:cs="Segoe UI"/>
+        </w:rPr>
+        <w:t>There is an entry in the list called “</w:t>
+      </w:r>
+      <w:r>
+        <w:rPr>
+          <w:rFonts w:cs="Segoe UI"/>
+          <w:b/>
+        </w:rPr>
+        <w:t>Source</w:t>
+      </w:r>
+      <w:r>
+        <w:rPr>
+          <w:rFonts w:cs="Segoe UI"/>
+        </w:rPr>
+        <w:t xml:space="preserve">” with a configuration gear beneath it </w:t>
+      </w:r>
+    </w:p>
+    <w:p>
+      <w:pPr>
+        <w:rPr>
+          <w:rFonts w:cs="Segoe UI"/>
+        </w:rPr>
+      </w:pPr>
+      <w:r>
+        <w:rPr>
+          <w:noProof/>
+        </w:rPr>
+        <w:drawing>
+          <wp:inline distT="0" distB="0" distL="0" distR="0" wp14:anchorId="2D6F3628" wp14:editId="029913C3">
+            <wp:extent cx="1743075" cy="222434"/>
+            <wp:effectExtent l="0" t="0" r="0" b="6350"/>
+            <wp:docPr id="9" name="Picture 9"/>
+            <wp:cNvGraphicFramePr>
+              <a:graphicFrameLocks xmlns:a="http://schemas.openxmlformats.org/drawingml/2006/main" noChangeAspect="1"/>
+            </wp:cNvGraphicFramePr>
+            <a:graphic xmlns:a="http://schemas.openxmlformats.org/drawingml/2006/main">
+              <a:graphicData uri="http://schemas.openxmlformats.org/drawingml/2006/picture">
+                <pic:pic xmlns:pic="http://schemas.openxmlformats.org/drawingml/2006/picture">
+                  <pic:nvPicPr>
+                    <pic:cNvPr id="1" name=""/>
+                    <pic:cNvPicPr/>
+                  </pic:nvPicPr>
+                  <pic:blipFill>
+                    <a:blip r:embed="rId17"/>
+                    <a:stretch>
+                      <a:fillRect/>
+                    </a:stretch>
+                  </pic:blipFill>
+                  <pic:spPr>
+                    <a:xfrm>
+                      <a:off x="0" y="0"/>
+                      <a:ext cx="1753216" cy="223728"/>
+                    </a:xfrm>
+                    <a:prstGeom prst="rect">
+                      <a:avLst/>
+                    </a:prstGeom>
+                  </pic:spPr>
+                </pic:pic>
+              </a:graphicData>
+            </a:graphic>
+          </wp:inline>
+        </w:drawing>
+      </w:r>
+      <w:r>
+        <w:rPr>
+          <w:rFonts w:cs="Segoe UI"/>
+        </w:rPr>
+        <w:t>-&gt; click on the configuration gear of the “Source” entry, which will lead you there:</w:t>
+      </w:r>
+    </w:p>
+    <w:p>
+      <w:pPr>
+        <w:rPr>
+          <w:rFonts w:cs="Segoe UI"/>
+        </w:rPr>
+      </w:pPr>
+      <w:r>
+        <w:rPr>
+          <w:rFonts w:cs="Segoe UI"/>
+          <w:noProof/>
+        </w:rPr>
         <w:lastRenderedPageBreak/>
-        <w:t>See the “APPLIED STEPS” on the far right of the screen above? There is an entry in the list called “Source” with a configuration gear beneath it -&gt; click on the configuration gear of the “Source” entry, which will lead you there:</w:t>
-      </w:r>
-    </w:p>
-    <w:p>
-      <w:r>
-        <w:rPr>
+        <mc:AlternateContent>
+          <mc:Choice Requires="wps">
+            <w:drawing>
+              <wp:anchor distT="0" distB="0" distL="114300" distR="114300" simplePos="0" relativeHeight="251662336" behindDoc="0" locked="0" layoutInCell="1" allowOverlap="1" wp14:anchorId="7D1B92B6" wp14:editId="0E4CE81A">
+                <wp:simplePos x="0" y="0"/>
+                <wp:positionH relativeFrom="column">
+                  <wp:posOffset>247650</wp:posOffset>
+                </wp:positionH>
+                <wp:positionV relativeFrom="paragraph">
+                  <wp:posOffset>819150</wp:posOffset>
+                </wp:positionV>
+                <wp:extent cx="1933575" cy="485775"/>
+                <wp:effectExtent l="19050" t="19050" r="28575" b="28575"/>
+                <wp:wrapNone/>
+                <wp:docPr id="11" name="Oval 11"/>
+                <wp:cNvGraphicFramePr/>
+                <a:graphic xmlns:a="http://schemas.openxmlformats.org/drawingml/2006/main">
+                  <a:graphicData uri="http://schemas.microsoft.com/office/word/2010/wordprocessingShape">
+                    <wps:wsp>
+                      <wps:cNvSpPr/>
+                      <wps:spPr>
+                        <a:xfrm>
+                          <a:off x="0" y="0"/>
+                          <a:ext cx="1933575" cy="485775"/>
+                        </a:xfrm>
+                        <a:prstGeom prst="ellipse">
+                          <a:avLst/>
+                        </a:prstGeom>
+                        <a:noFill/>
+                        <a:ln w="38100">
+                          <a:solidFill>
+                            <a:srgbClr val="C00000"/>
+                          </a:solidFill>
+                        </a:ln>
+                      </wps:spPr>
+                      <wps:style>
+                        <a:lnRef idx="2">
+                          <a:schemeClr val="accent1">
+                            <a:shade val="50000"/>
+                          </a:schemeClr>
+                        </a:lnRef>
+                        <a:fillRef idx="1">
+                          <a:schemeClr val="accent1"/>
+                        </a:fillRef>
+                        <a:effectRef idx="0">
+                          <a:schemeClr val="accent1"/>
+                        </a:effectRef>
+                        <a:fontRef idx="minor">
+                          <a:schemeClr val="lt1"/>
+                        </a:fontRef>
+                      </wps:style>
+                      <wps:bodyPr rot="0" spcFirstLastPara="0" vertOverflow="overflow" horzOverflow="overflow" vert="horz" wrap="square" lIns="91440" tIns="45720" rIns="91440" bIns="45720" numCol="1" spcCol="0" rtlCol="0" fromWordArt="0" anchor="ctr" anchorCtr="0" forceAA="0" compatLnSpc="1">
+                        <a:prstTxWarp prst="textNoShape">
+                          <a:avLst/>
+                        </a:prstTxWarp>
+                        <a:noAutofit/>
+                      </wps:bodyPr>
+                    </wps:wsp>
+                  </a:graphicData>
+                </a:graphic>
+                <wp14:sizeRelH relativeFrom="margin">
+                  <wp14:pctWidth>0</wp14:pctWidth>
+                </wp14:sizeRelH>
+                <wp14:sizeRelV relativeFrom="margin">
+                  <wp14:pctHeight>0</wp14:pctHeight>
+                </wp14:sizeRelV>
+              </wp:anchor>
+            </w:drawing>
+          </mc:Choice>
+          <mc:Fallback>
+            <w:pict>
+              <v:oval w14:anchorId="3EC41AE1" id="Oval 11" o:spid="_x0000_s1026" style="position:absolute;margin-left:19.5pt;margin-top:64.5pt;width:152.25pt;height:38.25pt;z-index:251662336;visibility:visible;mso-wrap-style:square;mso-width-percent:0;mso-height-percent:0;mso-wrap-distance-left:9pt;mso-wrap-distance-top:0;mso-wrap-distance-right:9pt;mso-wrap-distance-bottom:0;mso-position-horizontal:absolute;mso-position-horizontal-relative:text;mso-position-vertical:absolute;mso-position-vertical-relative:text;mso-width-percent:0;mso-height-percent:0;mso-width-relative:margin;mso-height-relative:margin;v-text-anchor:middle" o:gfxdata="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" filled="f" strokecolor="#c00000" strokeweight="3pt">
+                <v:stroke joinstyle="miter"/>
+              </v:oval>
+            </w:pict>
+          </mc:Fallback>
+        </mc:AlternateContent>
+      </w:r>
+      <w:r>
+        <w:rPr>
+          <w:rFonts w:cs="Segoe UI"/>
           <w:noProof/>
         </w:rPr>
         <w:drawing>
@@ -618,7 +1575,7 @@
                     <pic:cNvPicPr/>
                   </pic:nvPicPr>
                   <pic:blipFill>
-                    <a:blip r:embed="rId13"/>
+                    <a:blip r:embed="rId18"/>
                     <a:stretch>
                       <a:fillRect/>
                     </a:stretch>
@@ -650,22 +1607,276 @@
       </w:r>
     </w:p>
     <w:p>
-      <w:r>
-        <w:t>Change the value you see in “URL” (default is .\GetEventsFromEventLog.csv, which is purposely invalid)</w:t>
-      </w:r>
-      <w:r>
-        <w:t xml:space="preserve"> with the path to the CSV file generated by your Get-Ex</w:t>
-      </w:r>
-      <w:r>
-        <w:t>changeFromEventLogs.ps1 script – here I’ll take my CSV file located in my C:\TEMP\ directory, and which I renamed MyEvents.CSV – I’ll then specify in the “URL” field “C:\TEMP\MyEvents.CSV” :</w:t>
-      </w:r>
-    </w:p>
-    <w:p>
+      <w:pPr>
+        <w:rPr>
+          <w:rFonts w:cs="Segoe UI"/>
+        </w:rPr>
+      </w:pPr>
+      <w:r>
+        <w:rPr>
+          <w:rFonts w:cs="Segoe UI"/>
+        </w:rPr>
+        <w:t>Closeup of the field we’ll need to change:</w:t>
+      </w:r>
+    </w:p>
+    <w:p>
+      <w:pPr>
+        <w:rPr>
+          <w:rFonts w:cs="Segoe UI"/>
+        </w:rPr>
+      </w:pPr>
       <w:r>
         <w:rPr>
           <w:noProof/>
         </w:rPr>
+        <w:drawing>
+          <wp:inline distT="0" distB="0" distL="0" distR="0" wp14:anchorId="4934768B" wp14:editId="2A1B0870">
+            <wp:extent cx="5095875" cy="584719"/>
+            <wp:effectExtent l="152400" t="152400" r="352425" b="368300"/>
+            <wp:docPr id="10" name="Picture 10"/>
+            <wp:cNvGraphicFramePr>
+              <a:graphicFrameLocks xmlns:a="http://schemas.openxmlformats.org/drawingml/2006/main" noChangeAspect="1"/>
+            </wp:cNvGraphicFramePr>
+            <a:graphic xmlns:a="http://schemas.openxmlformats.org/drawingml/2006/main">
+              <a:graphicData uri="http://schemas.openxmlformats.org/drawingml/2006/picture">
+                <pic:pic xmlns:pic="http://schemas.openxmlformats.org/drawingml/2006/picture">
+                  <pic:nvPicPr>
+                    <pic:cNvPr id="1" name=""/>
+                    <pic:cNvPicPr/>
+                  </pic:nvPicPr>
+                  <pic:blipFill>
+                    <a:blip r:embed="rId19"/>
+                    <a:stretch>
+                      <a:fillRect/>
+                    </a:stretch>
+                  </pic:blipFill>
+                  <pic:spPr>
+                    <a:xfrm>
+                      <a:off x="0" y="0"/>
+                      <a:ext cx="5204832" cy="597221"/>
+                    </a:xfrm>
+                    <a:prstGeom prst="rect">
+                      <a:avLst/>
+                    </a:prstGeom>
+                    <a:ln>
+                      <a:noFill/>
+                    </a:ln>
+                    <a:effectLst>
+                      <a:outerShdw blurRad="292100" dist="139700" dir="2700000" algn="tl" rotWithShape="0">
+                        <a:srgbClr val="333333">
+                          <a:alpha val="65000"/>
+                        </a:srgbClr>
+                      </a:outerShdw>
+                    </a:effectLst>
+                  </pic:spPr>
+                </pic:pic>
+              </a:graphicData>
+            </a:graphic>
+          </wp:inline>
+        </w:drawing>
+      </w:r>
+    </w:p>
+    <w:p>
+      <w:pPr>
+        <w:rPr>
+          <w:rFonts w:cs="Segoe UI"/>
+        </w:rPr>
+      </w:pPr>
+      <w:r>
+        <w:rPr>
+          <w:rFonts w:cs="Segoe UI"/>
+        </w:rPr>
+        <w:t xml:space="preserve">See </w:t>
+      </w:r>
+      <w:r>
+        <w:rPr>
+          <w:rFonts w:cs="Segoe UI"/>
+        </w:rPr>
+        <w:t>the value you see in “</w:t>
+      </w:r>
+      <w:r>
+        <w:rPr>
+          <w:rFonts w:cs="Segoe UI"/>
+          <w:b/>
+        </w:rPr>
+        <w:t>URL</w:t>
+      </w:r>
+      <w:r>
+        <w:rPr>
+          <w:rFonts w:cs="Segoe UI"/>
+        </w:rPr>
+        <w:t xml:space="preserve">” (default is </w:t>
+      </w:r>
+      <w:r>
+        <w:rPr>
+          <w:rFonts w:ascii="Courier New" w:hAnsi="Courier New" w:cs="Courier New"/>
+          <w:sz w:val="24"/>
+        </w:rPr>
+        <w:t>.\GetEventsFromEventLog.csv</w:t>
+      </w:r>
+      <w:r>
+        <w:rPr>
+          <w:rFonts w:cs="Segoe UI"/>
+        </w:rPr>
+        <w:t>, which is purposely invalid)</w:t>
+      </w:r>
+      <w:r>
+        <w:rPr>
+          <w:rFonts w:cs="Segoe UI"/>
+        </w:rPr>
+        <w:t xml:space="preserve"> </w:t>
+      </w:r>
+      <w:r>
+        <w:rPr>
+          <w:rFonts w:cs="Segoe UI"/>
+        </w:rPr>
+        <w:t xml:space="preserve">=&gt; Change it to </w:t>
+      </w:r>
+      <w:r>
+        <w:rPr>
+          <w:rFonts w:cs="Segoe UI"/>
+        </w:rPr>
+        <w:t xml:space="preserve">the path to the CSV file generated by your </w:t>
+      </w:r>
+      <w:r>
+        <w:rPr>
+          <w:rFonts w:ascii="Courier New" w:hAnsi="Courier New" w:cs="Courier New"/>
+          <w:sz w:val="24"/>
+        </w:rPr>
+        <w:t>Get-Ex</w:t>
+      </w:r>
+      <w:r>
+        <w:rPr>
+          <w:rFonts w:ascii="Courier New" w:hAnsi="Courier New" w:cs="Courier New"/>
+          <w:sz w:val="24"/>
+        </w:rPr>
+        <w:t>changeFromEventLogs.ps1</w:t>
+      </w:r>
+      <w:r>
+        <w:rPr>
+          <w:rFonts w:cs="Segoe UI"/>
+        </w:rPr>
+        <w:t xml:space="preserve"> script – here I’ll take my CSV file located in my </w:t>
+      </w:r>
+      <w:r>
+        <w:rPr>
+          <w:rFonts w:ascii="Courier New" w:hAnsi="Courier New" w:cs="Courier New"/>
+        </w:rPr>
+        <w:t>C:\TEMP\</w:t>
+      </w:r>
+      <w:r>
+        <w:rPr>
+          <w:rFonts w:cs="Segoe UI"/>
+        </w:rPr>
+        <w:t xml:space="preserve"> directory, and which I renamed MyEvents.CSV – I’ll then specify in the “URL” field “</w:t>
+      </w:r>
+      <w:r>
+        <w:rPr>
+          <w:rFonts w:ascii="Courier New" w:hAnsi="Courier New" w:cs="Courier New"/>
+          <w:sz w:val="24"/>
+        </w:rPr>
+        <w:t>C:\TEMP\MyEvents.CSV</w:t>
+      </w:r>
+      <w:r>
+        <w:rPr>
+          <w:rFonts w:cs="Segoe UI"/>
+        </w:rPr>
+        <w:t xml:space="preserve">” </w:t>
+      </w:r>
+      <w:r>
+        <w:rPr>
+          <w:rFonts w:cs="Segoe UI"/>
+        </w:rPr>
+        <w:t>– This is an example, just put your actual full CSV path and file name :</w:t>
+      </w:r>
+    </w:p>
+    <w:p>
+      <w:pPr>
+        <w:rPr>
+          <w:rFonts w:cs="Segoe UI"/>
+        </w:rPr>
+      </w:pPr>
+      <w:r>
+        <w:rPr>
+          <w:rFonts w:cs="Segoe UI"/>
+          <w:noProof/>
+        </w:rPr>
         <w:lastRenderedPageBreak/>
+        <mc:AlternateContent>
+          <mc:Choice Requires="wps">
+            <w:drawing>
+              <wp:anchor distT="0" distB="0" distL="114300" distR="114300" simplePos="0" relativeHeight="251663360" behindDoc="0" locked="0" layoutInCell="1" allowOverlap="1" wp14:anchorId="5DE34960" wp14:editId="5FBC9B9D">
+                <wp:simplePos x="0" y="0"/>
+                <wp:positionH relativeFrom="column">
+                  <wp:posOffset>295275</wp:posOffset>
+                </wp:positionH>
+                <wp:positionV relativeFrom="paragraph">
+                  <wp:posOffset>838200</wp:posOffset>
+                </wp:positionV>
+                <wp:extent cx="3714750" cy="447675"/>
+                <wp:effectExtent l="19050" t="19050" r="19050" b="28575"/>
+                <wp:wrapNone/>
+                <wp:docPr id="25" name="Rectangle 25"/>
+                <wp:cNvGraphicFramePr/>
+                <a:graphic xmlns:a="http://schemas.openxmlformats.org/drawingml/2006/main">
+                  <a:graphicData uri="http://schemas.microsoft.com/office/word/2010/wordprocessingShape">
+                    <wps:wsp>
+                      <wps:cNvSpPr/>
+                      <wps:spPr>
+                        <a:xfrm>
+                          <a:off x="0" y="0"/>
+                          <a:ext cx="3714750" cy="447675"/>
+                        </a:xfrm>
+                        <a:prstGeom prst="rect">
+                          <a:avLst/>
+                        </a:prstGeom>
+                        <a:noFill/>
+                        <a:ln w="28575">
+                          <a:solidFill>
+                            <a:srgbClr val="C00000"/>
+                          </a:solidFill>
+                        </a:ln>
+                      </wps:spPr>
+                      <wps:style>
+                        <a:lnRef idx="2">
+                          <a:schemeClr val="accent1">
+                            <a:shade val="50000"/>
+                          </a:schemeClr>
+                        </a:lnRef>
+                        <a:fillRef idx="1">
+                          <a:schemeClr val="accent1"/>
+                        </a:fillRef>
+                        <a:effectRef idx="0">
+                          <a:schemeClr val="accent1"/>
+                        </a:effectRef>
+                        <a:fontRef idx="minor">
+                          <a:schemeClr val="lt1"/>
+                        </a:fontRef>
+                      </wps:style>
+                      <wps:bodyPr rot="0" spcFirstLastPara="0" vertOverflow="overflow" horzOverflow="overflow" vert="horz" wrap="square" lIns="91440" tIns="45720" rIns="91440" bIns="45720" numCol="1" spcCol="0" rtlCol="0" fromWordArt="0" anchor="ctr" anchorCtr="0" forceAA="0" compatLnSpc="1">
+                        <a:prstTxWarp prst="textNoShape">
+                          <a:avLst/>
+                        </a:prstTxWarp>
+                        <a:noAutofit/>
+                      </wps:bodyPr>
+                    </wps:wsp>
+                  </a:graphicData>
+                </a:graphic>
+              </wp:anchor>
+            </w:drawing>
+          </mc:Choice>
+          <mc:Fallback>
+            <w:pict>
+              <v:rect w14:anchorId="6EC28881" id="Rectangle 25" o:spid="_x0000_s1026" style="position:absolute;margin-left:23.25pt;margin-top:66pt;width:292.5pt;height:35.25pt;z-index:251663360;visibility:visible;mso-wrap-style:square;mso-wrap-distance-left:9pt;mso-wrap-distance-top:0;mso-wrap-distance-right:9pt;mso-wrap-distance-bottom:0;mso-position-horizontal:absolute;mso-position-horizontal-relative:text;mso-position-vertical:absolute;mso-position-vertical-relative:text;v-text-anchor:middle" o:gfxdata="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" filled="f" strokecolor="#c00000" strokeweight="2.25pt"/>
+            </w:pict>
+          </mc:Fallback>
+        </mc:AlternateContent>
+      </w:r>
+      <w:r>
+        <w:rPr>
+          <w:rFonts w:cs="Segoe UI"/>
+          <w:noProof/>
+        </w:rPr>
         <w:drawing>
           <wp:inline distT="0" distB="0" distL="0" distR="0" wp14:anchorId="47710293" wp14:editId="557C8FC7">
             <wp:extent cx="5943600" cy="3331845"/>
@@ -682,7 +1893,7 @@
                     <pic:cNvPicPr/>
                   </pic:nvPicPr>
                   <pic:blipFill>
-                    <a:blip r:embed="rId14"/>
+                    <a:blip r:embed="rId20"/>
                     <a:stretch>
                       <a:fillRect/>
                     </a:stretch>
@@ -713,15 +1924,41 @@
         </w:drawing>
       </w:r>
     </w:p>
-    <w:p/>
-    <w:p>
-      <w:r>
-        <w:t>Click “OK” -&gt; you should see the first elements of your CSV on the “Power Query Editor” window:</w:t>
-      </w:r>
-    </w:p>
-    <w:p>
-      <w:r>
-        <w:rPr>
+    <w:p>
+      <w:pPr>
+        <w:rPr>
+          <w:rFonts w:cs="Segoe UI"/>
+        </w:rPr>
+      </w:pPr>
+      <w:r>
+        <w:rPr>
+          <w:rFonts w:cs="Segoe UI"/>
+        </w:rPr>
+        <w:t>Click “</w:t>
+      </w:r>
+      <w:r>
+        <w:rPr>
+          <w:rFonts w:cs="Segoe UI"/>
+          <w:b/>
+        </w:rPr>
+        <w:t>OK</w:t>
+      </w:r>
+      <w:r>
+        <w:rPr>
+          <w:rFonts w:cs="Segoe UI"/>
+        </w:rPr>
+        <w:t>” -&gt; you should see the first elements of your CSV on the “Power Query Editor” window:</w:t>
+      </w:r>
+    </w:p>
+    <w:p>
+      <w:pPr>
+        <w:rPr>
+          <w:rFonts w:cs="Segoe UI"/>
+        </w:rPr>
+      </w:pPr>
+      <w:r>
+        <w:rPr>
+          <w:rFonts w:cs="Segoe UI"/>
           <w:noProof/>
         </w:rPr>
         <w:drawing>
@@ -740,7 +1977,7 @@
                     <pic:cNvPicPr/>
                   </pic:nvPicPr>
                   <pic:blipFill>
-                    <a:blip r:embed="rId15"/>
+                    <a:blip r:embed="rId21"/>
                     <a:stretch>
                       <a:fillRect/>
                     </a:stretch>
@@ -762,13 +1999,62 @@
       </w:r>
     </w:p>
     <w:p>
-      <w:r>
-        <w:t>And click on the “Close and Apply” button on the upper left corner of the “Home” ribbon menu:</w:t>
-      </w:r>
-    </w:p>
-    <w:p>
-      <w:r>
-        <w:rPr>
+      <w:pPr>
+        <w:rPr>
+          <w:rFonts w:cs="Segoe UI"/>
+        </w:rPr>
+      </w:pPr>
+    </w:p>
+    <w:p>
+      <w:pPr>
+        <w:rPr>
+          <w:rFonts w:cs="Segoe UI"/>
+        </w:rPr>
+      </w:pPr>
+      <w:r>
+        <w:rPr>
+          <w:rFonts w:cs="Segoe UI"/>
+        </w:rPr>
+        <w:t>And click on the “</w:t>
+      </w:r>
+      <w:r>
+        <w:rPr>
+          <w:rFonts w:cs="Segoe UI"/>
+          <w:b/>
+        </w:rPr>
+        <w:t>Close and Apply</w:t>
+      </w:r>
+      <w:r>
+        <w:rPr>
+          <w:rFonts w:cs="Segoe UI"/>
+        </w:rPr>
+        <w:t>” button on the upper left corner of the “</w:t>
+      </w:r>
+      <w:bookmarkStart w:id="0" w:name="_GoBack"/>
+      <w:r>
+        <w:rPr>
+          <w:rFonts w:cs="Segoe UI"/>
+          <w:b/>
+        </w:rPr>
+        <w:t>Home</w:t>
+      </w:r>
+      <w:bookmarkEnd w:id="0"/>
+      <w:r>
+        <w:rPr>
+          <w:rFonts w:cs="Segoe UI"/>
+        </w:rPr>
+        <w:t>” ribbon menu:</w:t>
+      </w:r>
+    </w:p>
+    <w:p>
+      <w:pPr>
+        <w:rPr>
+          <w:rFonts w:cs="Segoe UI"/>
+        </w:rPr>
+      </w:pPr>
+      <w:r>
+        <w:rPr>
+          <w:rFonts w:cs="Segoe UI"/>
           <w:noProof/>
         </w:rPr>
         <w:lastRenderedPageBreak/>
@@ -837,7 +2123,7 @@
           </mc:Choice>
           <mc:Fallback>
             <w:pict>
-              <v:oval w14:anchorId="413240AF" id="Oval 16" o:spid="_x0000_s1026" style="position:absolute;margin-left:-2.3pt;margin-top:30pt;width:47.55pt;height:82.6pt;z-index:251660288;visibility:visible;mso-wrap-style:square;mso-wrap-distance-left:9pt;mso-wrap-distance-top:0;mso-wrap-distance-right:9pt;mso-wrap-distance-bottom:0;mso-position-horizontal:absolute;mso-position-horizontal-relative:text;mso-position-vertical:absolute;mso-position-vertical-relative:text;v-text-anchor:middle" o:gfxdata="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" filled="f" strokecolor="#c00000" strokeweight="1pt">
+              <v:oval w14:anchorId="137F03D1" id="Oval 16" o:spid="_x0000_s1026" style="position:absolute;margin-left:-2.3pt;margin-top:30pt;width:47.55pt;height:82.6pt;z-index:251660288;visibility:visible;mso-wrap-style:square;mso-wrap-distance-left:9pt;mso-wrap-distance-top:0;mso-wrap-distance-right:9pt;mso-wrap-distance-bottom:0;mso-position-horizontal:absolute;mso-position-horizontal-relative:text;mso-position-vertical:absolute;mso-position-vertical-relative:text;v-text-anchor:middle" o:gfxdata="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" filled="f" strokecolor="#c00000" strokeweight="1pt">
                 <v:stroke joinstyle="miter"/>
               </v:oval>
             </w:pict>
@@ -846,6 +2132,7 @@
       </w:r>
       <w:r>
         <w:rPr>
+          <w:rFonts w:cs="Segoe UI"/>
           <w:noProof/>
         </w:rPr>
         <w:drawing>
@@ -853,343 +2140,6 @@
             <wp:extent cx="2314575" cy="1600200"/>
             <wp:effectExtent l="0" t="0" r="9525" b="0"/>
             <wp:docPr id="15" name="Picture 15"/>
-            <wp:cNvGraphicFramePr>
-              <a:graphicFrameLocks xmlns:a="http://schemas.openxmlformats.org/drawingml/2006/main" noChangeAspect="1"/>
-            </wp:cNvGraphicFramePr>
-            <a:graphic xmlns:a="http://schemas.openxmlformats.org/drawingml/2006/main">
-              <a:graphicData uri="http://schemas.openxmlformats.org/drawingml/2006/picture">
-                <pic:pic xmlns:pic="http://schemas.openxmlformats.org/drawingml/2006/picture">
-                  <pic:nvPicPr>
-                    <pic:cNvPr id="1" name=""/>
-                    <pic:cNvPicPr/>
-                  </pic:nvPicPr>
-                  <pic:blipFill>
-                    <a:blip r:embed="rId16"/>
-                    <a:stretch>
-                      <a:fillRect/>
-                    </a:stretch>
-                  </pic:blipFill>
-                  <pic:spPr>
-                    <a:xfrm>
-                      <a:off x="0" y="0"/>
-                      <a:ext cx="2314575" cy="1600200"/>
-                    </a:xfrm>
-                    <a:prstGeom prst="rect">
-                      <a:avLst/>
-                    </a:prstGeom>
-                  </pic:spPr>
-                </pic:pic>
-              </a:graphicData>
-            </a:graphic>
-          </wp:inline>
-        </w:drawing>
-      </w:r>
-    </w:p>
-    <w:p/>
-    <w:p>
-      <w:r>
-        <w:t xml:space="preserve">And Magic Happens ! Your </w:t>
-      </w:r>
-      <w:proofErr w:type="spellStart"/>
-      <w:r>
-        <w:t>PowerBI</w:t>
-      </w:r>
-      <w:proofErr w:type="spellEnd"/>
-      <w:r>
-        <w:t xml:space="preserve"> report will be filled with the stats from your collected CSV !</w:t>
-      </w:r>
-    </w:p>
-    <w:p/>
-    <w:p>
-      <w:r>
-        <w:rPr>
-          <w:noProof/>
-        </w:rPr>
-        <w:drawing>
-          <wp:inline distT="0" distB="0" distL="0" distR="0" wp14:anchorId="01B59222" wp14:editId="2DB3D4B4">
-            <wp:extent cx="5943600" cy="3855085"/>
-            <wp:effectExtent l="0" t="0" r="0" b="0"/>
-            <wp:docPr id="17" name="Picture 17"/>
-            <wp:cNvGraphicFramePr>
-              <a:graphicFrameLocks xmlns:a="http://schemas.openxmlformats.org/drawingml/2006/main" noChangeAspect="1"/>
-            </wp:cNvGraphicFramePr>
-            <a:graphic xmlns:a="http://schemas.openxmlformats.org/drawingml/2006/main">
-              <a:graphicData uri="http://schemas.openxmlformats.org/drawingml/2006/picture">
-                <pic:pic xmlns:pic="http://schemas.openxmlformats.org/drawingml/2006/picture">
-                  <pic:nvPicPr>
-                    <pic:cNvPr id="1" name=""/>
-                    <pic:cNvPicPr/>
-                  </pic:nvPicPr>
-                  <pic:blipFill>
-                    <a:blip r:embed="rId17"/>
-                    <a:stretch>
-                      <a:fillRect/>
-                    </a:stretch>
-                  </pic:blipFill>
-                  <pic:spPr>
-                    <a:xfrm>
-                      <a:off x="0" y="0"/>
-                      <a:ext cx="5943600" cy="3855085"/>
-                    </a:xfrm>
-                    <a:prstGeom prst="rect">
-                      <a:avLst/>
-                    </a:prstGeom>
-                  </pic:spPr>
-                </pic:pic>
-              </a:graphicData>
-            </a:graphic>
-          </wp:inline>
-        </w:drawing>
-      </w:r>
-    </w:p>
-    <w:p>
-      <w:r>
-        <w:t>Navigate to the other tabs to see your events stats, click on the bars and/or on the servers to see the information filtered dynamically.</w:t>
-      </w:r>
-    </w:p>
-    <w:p>
-      <w:r>
-        <w:t xml:space="preserve">-------------------------- EXAMPLE </w:t>
-      </w:r>
-      <w:r>
-        <w:t>1</w:t>
-      </w:r>
-      <w:r>
-        <w:t xml:space="preserve"> --------------------------</w:t>
-      </w:r>
-    </w:p>
-    <w:p>
-      <w:r>
-        <w:t xml:space="preserve">The “Errors only for each server” tab: </w:t>
-      </w:r>
-    </w:p>
-    <w:p>
-      <w:r>
-        <w:rPr>
-          <w:noProof/>
-        </w:rPr>
-        <w:lastRenderedPageBreak/>
-        <w:drawing>
-          <wp:inline distT="0" distB="0" distL="0" distR="0" wp14:anchorId="66F3D9A1" wp14:editId="33F0D6F9">
-            <wp:extent cx="4501849" cy="2883877"/>
-            <wp:effectExtent l="0" t="0" r="0" b="0"/>
-            <wp:docPr id="18" name="Picture 18"/>
-            <wp:cNvGraphicFramePr>
-              <a:graphicFrameLocks xmlns:a="http://schemas.openxmlformats.org/drawingml/2006/main" noChangeAspect="1"/>
-            </wp:cNvGraphicFramePr>
-            <a:graphic xmlns:a="http://schemas.openxmlformats.org/drawingml/2006/main">
-              <a:graphicData uri="http://schemas.openxmlformats.org/drawingml/2006/picture">
-                <pic:pic xmlns:pic="http://schemas.openxmlformats.org/drawingml/2006/picture">
-                  <pic:nvPicPr>
-                    <pic:cNvPr id="1" name=""/>
-                    <pic:cNvPicPr/>
-                  </pic:nvPicPr>
-                  <pic:blipFill>
-                    <a:blip r:embed="rId18"/>
-                    <a:stretch>
-                      <a:fillRect/>
-                    </a:stretch>
-                  </pic:blipFill>
-                  <pic:spPr>
-                    <a:xfrm>
-                      <a:off x="0" y="0"/>
-                      <a:ext cx="4508682" cy="2888255"/>
-                    </a:xfrm>
-                    <a:prstGeom prst="rect">
-                      <a:avLst/>
-                    </a:prstGeom>
-                  </pic:spPr>
-                </pic:pic>
-              </a:graphicData>
-            </a:graphic>
-          </wp:inline>
-        </w:drawing>
-      </w:r>
-    </w:p>
-    <w:p/>
-    <w:p>
-      <w:r>
-        <w:t>Click on the first bar (you’ll see 1 bar per server – if you have 40 servers, you’ll see 40 bars showing the number of Event Logs errors per server), and see the below table filtering dynamically to the error events that belong to that server only :</w:t>
-      </w:r>
-    </w:p>
-    <w:p>
-      <w:r>
-        <w:rPr>
-          <w:noProof/>
-        </w:rPr>
-        <w:drawing>
-          <wp:inline distT="0" distB="0" distL="0" distR="0" wp14:anchorId="3973CDFF" wp14:editId="2AB28AAD">
-            <wp:extent cx="5943600" cy="3465830"/>
-            <wp:effectExtent l="0" t="0" r="0" b="1270"/>
-            <wp:docPr id="19" name="Picture 19"/>
-            <wp:cNvGraphicFramePr>
-              <a:graphicFrameLocks xmlns:a="http://schemas.openxmlformats.org/drawingml/2006/main" noChangeAspect="1"/>
-            </wp:cNvGraphicFramePr>
-            <a:graphic xmlns:a="http://schemas.openxmlformats.org/drawingml/2006/main">
-              <a:graphicData uri="http://schemas.openxmlformats.org/drawingml/2006/picture">
-                <pic:pic xmlns:pic="http://schemas.openxmlformats.org/drawingml/2006/picture">
-                  <pic:nvPicPr>
-                    <pic:cNvPr id="1" name=""/>
-                    <pic:cNvPicPr/>
-                  </pic:nvPicPr>
-                  <pic:blipFill>
-                    <a:blip r:embed="rId19"/>
-                    <a:stretch>
-                      <a:fillRect/>
-                    </a:stretch>
-                  </pic:blipFill>
-                  <pic:spPr>
-                    <a:xfrm>
-                      <a:off x="0" y="0"/>
-                      <a:ext cx="5943600" cy="3465830"/>
-                    </a:xfrm>
-                    <a:prstGeom prst="rect">
-                      <a:avLst/>
-                    </a:prstGeom>
-                  </pic:spPr>
-                </pic:pic>
-              </a:graphicData>
-            </a:graphic>
-          </wp:inline>
-        </w:drawing>
-      </w:r>
-    </w:p>
-    <w:p/>
-    <w:p>
-      <w:r>
-        <w:t xml:space="preserve">Same principle if you click an event in the below table, for example the first line that has 356 errors for my </w:t>
-      </w:r>
-      <w:proofErr w:type="spellStart"/>
-      <w:r>
-        <w:t>MSExchangeRepl</w:t>
-      </w:r>
-      <w:proofErr w:type="spellEnd"/>
-      <w:r>
-        <w:t xml:space="preserve"> service, it will show on which server these are distributed :</w:t>
-      </w:r>
-    </w:p>
-    <w:p>
-      <w:r>
-        <w:rPr>
-          <w:noProof/>
-        </w:rPr>
-        <w:lastRenderedPageBreak/>
-        <w:drawing>
-          <wp:inline distT="0" distB="0" distL="0" distR="0" wp14:anchorId="1E7EDCED" wp14:editId="03EE2DEB">
-            <wp:extent cx="5943600" cy="3879850"/>
-            <wp:effectExtent l="0" t="0" r="0" b="6350"/>
-            <wp:docPr id="20" name="Picture 20"/>
-            <wp:cNvGraphicFramePr>
-              <a:graphicFrameLocks xmlns:a="http://schemas.openxmlformats.org/drawingml/2006/main" noChangeAspect="1"/>
-            </wp:cNvGraphicFramePr>
-            <a:graphic xmlns:a="http://schemas.openxmlformats.org/drawingml/2006/main">
-              <a:graphicData uri="http://schemas.openxmlformats.org/drawingml/2006/picture">
-                <pic:pic xmlns:pic="http://schemas.openxmlformats.org/drawingml/2006/picture">
-                  <pic:nvPicPr>
-                    <pic:cNvPr id="1" name=""/>
-                    <pic:cNvPicPr/>
-                  </pic:nvPicPr>
-                  <pic:blipFill>
-                    <a:blip r:embed="rId20"/>
-                    <a:stretch>
-                      <a:fillRect/>
-                    </a:stretch>
-                  </pic:blipFill>
-                  <pic:spPr>
-                    <a:xfrm>
-                      <a:off x="0" y="0"/>
-                      <a:ext cx="5943600" cy="3879850"/>
-                    </a:xfrm>
-                    <a:prstGeom prst="rect">
-                      <a:avLst/>
-                    </a:prstGeom>
-                  </pic:spPr>
-                </pic:pic>
-              </a:graphicData>
-            </a:graphic>
-          </wp:inline>
-        </w:drawing>
-      </w:r>
-    </w:p>
-    <w:p/>
-    <w:p>
-      <w:r>
-        <w:t xml:space="preserve">-------------------------- EXAMPLE </w:t>
-      </w:r>
-      <w:r>
-        <w:t>2</w:t>
-      </w:r>
-      <w:r>
-        <w:t xml:space="preserve"> --------------------------</w:t>
-      </w:r>
-    </w:p>
-    <w:p>
-      <w:r>
-        <w:t>Let’s see the “Errors/Warnings per provider name” tab :</w:t>
-      </w:r>
-    </w:p>
-    <w:p>
-      <w:r>
-        <w:rPr>
-          <w:noProof/>
-        </w:rPr>
-        <w:lastRenderedPageBreak/>
-        <w:drawing>
-          <wp:inline distT="0" distB="0" distL="0" distR="0" wp14:anchorId="63643E3A" wp14:editId="17B41735">
-            <wp:extent cx="5943600" cy="3841115"/>
-            <wp:effectExtent l="0" t="0" r="0" b="6985"/>
-            <wp:docPr id="21" name="Picture 21"/>
-            <wp:cNvGraphicFramePr>
-              <a:graphicFrameLocks xmlns:a="http://schemas.openxmlformats.org/drawingml/2006/main" noChangeAspect="1"/>
-            </wp:cNvGraphicFramePr>
-            <a:graphic xmlns:a="http://schemas.openxmlformats.org/drawingml/2006/main">
-              <a:graphicData uri="http://schemas.openxmlformats.org/drawingml/2006/picture">
-                <pic:pic xmlns:pic="http://schemas.openxmlformats.org/drawingml/2006/picture">
-                  <pic:nvPicPr>
-                    <pic:cNvPr id="1" name=""/>
-                    <pic:cNvPicPr/>
-                  </pic:nvPicPr>
-                  <pic:blipFill>
-                    <a:blip r:embed="rId21"/>
-                    <a:stretch>
-                      <a:fillRect/>
-                    </a:stretch>
-                  </pic:blipFill>
-                  <pic:spPr>
-                    <a:xfrm>
-                      <a:off x="0" y="0"/>
-                      <a:ext cx="5943600" cy="3841115"/>
-                    </a:xfrm>
-                    <a:prstGeom prst="rect">
-                      <a:avLst/>
-                    </a:prstGeom>
-                  </pic:spPr>
-                </pic:pic>
-              </a:graphicData>
-            </a:graphic>
-          </wp:inline>
-        </w:drawing>
-      </w:r>
-    </w:p>
-    <w:p>
-      <w:r>
-        <w:t>Here I have all the Errors and Warnings filtered in this page, shown by “Event Source” aka “provider name” (I should have renamed it). Same here, you can click either on one event on the below table to see the distri</w:t>
-      </w:r>
-      <w:r>
-        <w:t>bution per server or like the example below, on one of the category for which you’d like to see the errors and which server has it – below I clicked on “Service control manager”</w:t>
-      </w:r>
-    </w:p>
-    <w:p>
-      <w:r>
-        <w:rPr>
-          <w:noProof/>
-        </w:rPr>
-        <w:lastRenderedPageBreak/>
-        <w:drawing>
-          <wp:inline distT="0" distB="0" distL="0" distR="0" wp14:anchorId="72EB0173" wp14:editId="3CA397A2">
-            <wp:extent cx="5943600" cy="3877310"/>
-            <wp:effectExtent l="0" t="0" r="0" b="8890"/>
-            <wp:docPr id="22" name="Picture 22"/>
             <wp:cNvGraphicFramePr>
               <a:graphicFrameLocks xmlns:a="http://schemas.openxmlformats.org/drawingml/2006/main" noChangeAspect="1"/>
             </wp:cNvGraphicFramePr>
@@ -1209,7 +2159,7 @@
                   <pic:spPr>
                     <a:xfrm>
                       <a:off x="0" y="0"/>
-                      <a:ext cx="5943600" cy="3877310"/>
+                      <a:ext cx="2314575" cy="1600200"/>
                     </a:xfrm>
                     <a:prstGeom prst="rect">
                       <a:avLst/>
@@ -1222,52 +2172,85 @@
         </w:drawing>
       </w:r>
     </w:p>
-    <w:p/>
-    <w:p/>
-    <w:p>
-      <w:r>
-        <w:t xml:space="preserve">-------------------------- EXAMPLE </w:t>
-      </w:r>
-      <w:r>
-        <w:t>3</w:t>
-      </w:r>
-      <w:r>
-        <w:t xml:space="preserve"> --------------------------</w:t>
-      </w:r>
-    </w:p>
-    <w:p>
-      <w:r>
-        <w:t>Finally you can dig a bit more and check for the details of event logs with the last tab “Fine analysis – All events” – you can select a “</w:t>
+    <w:p>
+      <w:pPr>
+        <w:rPr>
+          <w:rFonts w:cs="Segoe UI"/>
+        </w:rPr>
+      </w:pPr>
+    </w:p>
+    <w:p>
+      <w:pPr>
+        <w:rPr>
+          <w:rFonts w:cs="Segoe UI"/>
+        </w:rPr>
+      </w:pPr>
+      <w:r>
+        <w:rPr>
+          <w:rFonts w:cs="Segoe UI"/>
+        </w:rPr>
+        <w:t xml:space="preserve">And Magic </w:t>
+      </w:r>
+      <w:proofErr w:type="gramStart"/>
+      <w:r>
+        <w:rPr>
+          <w:rFonts w:cs="Segoe UI"/>
+        </w:rPr>
+        <w:t>Happens !</w:t>
+      </w:r>
+      <w:proofErr w:type="gramEnd"/>
+      <w:r>
+        <w:rPr>
+          <w:rFonts w:cs="Segoe UI"/>
+        </w:rPr>
+        <w:t xml:space="preserve"> Your </w:t>
       </w:r>
       <w:proofErr w:type="spellStart"/>
       <w:r>
-        <w:t>ProviderName</w:t>
+        <w:rPr>
+          <w:rFonts w:cs="Segoe UI"/>
+        </w:rPr>
+        <w:t>PowerBI</w:t>
       </w:r>
       <w:proofErr w:type="spellEnd"/>
       <w:r>
-        <w:t xml:space="preserve">” aka “Event Source”, or a server (one of the two bars below), </w:t>
-      </w:r>
-      <w:r>
-        <w:lastRenderedPageBreak/>
-        <w:t>or an event, and see what it does – below is the table before clicking on a “</w:t>
-      </w:r>
-      <w:proofErr w:type="spellStart"/>
-      <w:r>
-        <w:t>ProviderName</w:t>
-      </w:r>
-      <w:proofErr w:type="spellEnd"/>
-      <w:r>
-        <w:t>”:</w:t>
-      </w:r>
-      <w:r>
-        <w:rPr>
+        <w:rPr>
+          <w:rFonts w:cs="Segoe UI"/>
+        </w:rPr>
+        <w:t xml:space="preserve"> report will be filled with the stats from your collected </w:t>
+      </w:r>
+      <w:proofErr w:type="gramStart"/>
+      <w:r>
+        <w:rPr>
+          <w:rFonts w:cs="Segoe UI"/>
+        </w:rPr>
+        <w:t>CSV !</w:t>
+      </w:r>
+      <w:proofErr w:type="gramEnd"/>
+    </w:p>
+    <w:p>
+      <w:pPr>
+        <w:rPr>
+          <w:rFonts w:cs="Segoe UI"/>
+        </w:rPr>
+      </w:pPr>
+    </w:p>
+    <w:p>
+      <w:pPr>
+        <w:rPr>
+          <w:rFonts w:cs="Segoe UI"/>
+        </w:rPr>
+      </w:pPr>
+      <w:r>
+        <w:rPr>
+          <w:rFonts w:cs="Segoe UI"/>
           <w:noProof/>
         </w:rPr>
         <w:drawing>
-          <wp:inline distT="0" distB="0" distL="0" distR="0" wp14:anchorId="6AFCE942" wp14:editId="038D66CA">
-            <wp:extent cx="5943600" cy="3837305"/>
+          <wp:inline distT="0" distB="0" distL="0" distR="0" wp14:anchorId="01B59222" wp14:editId="2DB3D4B4">
+            <wp:extent cx="5943600" cy="3855085"/>
             <wp:effectExtent l="0" t="0" r="0" b="0"/>
-            <wp:docPr id="23" name="Picture 23"/>
+            <wp:docPr id="17" name="Picture 17"/>
             <wp:cNvGraphicFramePr>
               <a:graphicFrameLocks xmlns:a="http://schemas.openxmlformats.org/drawingml/2006/main" noChangeAspect="1"/>
             </wp:cNvGraphicFramePr>
@@ -1287,7 +2270,7 @@
                   <pic:spPr>
                     <a:xfrm>
                       <a:off x="0" y="0"/>
-                      <a:ext cx="5943600" cy="3837305"/>
+                      <a:ext cx="5943600" cy="3855085"/>
                     </a:xfrm>
                     <a:prstGeom prst="rect">
                       <a:avLst/>
@@ -1301,20 +2284,61 @@
       </w:r>
     </w:p>
     <w:p>
-      <w:r>
-        <w:t>And below the table after clicking on the “ESE” Provider Name aka Event Source:</w:t>
-      </w:r>
-    </w:p>
-    <w:p>
-      <w:r>
-        <w:rPr>
+      <w:pPr>
+        <w:rPr>
+          <w:rFonts w:cs="Segoe UI"/>
+        </w:rPr>
+      </w:pPr>
+      <w:r>
+        <w:rPr>
+          <w:rFonts w:cs="Segoe UI"/>
+        </w:rPr>
+        <w:t>Navigate to the other tabs to see your events stats, click on the bars and/or on the servers to see the information filtered dynamically.</w:t>
+      </w:r>
+    </w:p>
+    <w:p>
+      <w:pPr>
+        <w:rPr>
+          <w:rFonts w:cs="Segoe UI"/>
+        </w:rPr>
+      </w:pPr>
+      <w:r>
+        <w:rPr>
+          <w:rFonts w:cs="Segoe UI"/>
+        </w:rPr>
+        <w:t>-------------------------- EXAMPLE 1 --------------------------</w:t>
+      </w:r>
+    </w:p>
+    <w:p>
+      <w:pPr>
+        <w:rPr>
+          <w:rFonts w:cs="Segoe UI"/>
+        </w:rPr>
+      </w:pPr>
+      <w:r>
+        <w:rPr>
+          <w:rFonts w:cs="Segoe UI"/>
+        </w:rPr>
+        <w:t xml:space="preserve">The “Errors only for each server” tab: </w:t>
+      </w:r>
+    </w:p>
+    <w:p>
+      <w:pPr>
+        <w:rPr>
+          <w:rFonts w:cs="Segoe UI"/>
+        </w:rPr>
+      </w:pPr>
+      <w:r>
+        <w:rPr>
+          <w:rFonts w:cs="Segoe UI"/>
           <w:noProof/>
         </w:rPr>
+        <w:lastRenderedPageBreak/>
         <w:drawing>
-          <wp:inline distT="0" distB="0" distL="0" distR="0" wp14:anchorId="62AD16BE" wp14:editId="254E5C2E">
-            <wp:extent cx="5943600" cy="3486150"/>
+          <wp:inline distT="0" distB="0" distL="0" distR="0" wp14:anchorId="66F3D9A1" wp14:editId="33F0D6F9">
+            <wp:extent cx="4501849" cy="2883877"/>
             <wp:effectExtent l="0" t="0" r="0" b="0"/>
-            <wp:docPr id="24" name="Picture 24"/>
+            <wp:docPr id="18" name="Picture 18"/>
             <wp:cNvGraphicFramePr>
               <a:graphicFrameLocks xmlns:a="http://schemas.openxmlformats.org/drawingml/2006/main" noChangeAspect="1"/>
             </wp:cNvGraphicFramePr>
@@ -1334,6 +2358,530 @@
                   <pic:spPr>
                     <a:xfrm>
                       <a:off x="0" y="0"/>
+                      <a:ext cx="4508682" cy="2888255"/>
+                    </a:xfrm>
+                    <a:prstGeom prst="rect">
+                      <a:avLst/>
+                    </a:prstGeom>
+                  </pic:spPr>
+                </pic:pic>
+              </a:graphicData>
+            </a:graphic>
+          </wp:inline>
+        </w:drawing>
+      </w:r>
+    </w:p>
+    <w:p>
+      <w:pPr>
+        <w:rPr>
+          <w:rFonts w:cs="Segoe UI"/>
+        </w:rPr>
+      </w:pPr>
+    </w:p>
+    <w:p>
+      <w:pPr>
+        <w:rPr>
+          <w:rFonts w:cs="Segoe UI"/>
+        </w:rPr>
+      </w:pPr>
+      <w:r>
+        <w:rPr>
+          <w:rFonts w:cs="Segoe UI"/>
+        </w:rPr>
+        <w:t xml:space="preserve">Click on the first bar (you’ll see 1 bar per server – if you have 40 servers, you’ll see 40 bars showing the number of Event Logs errors per server), and see the below table filtering dynamically to the error events that belong to that server </w:t>
+      </w:r>
+      <w:proofErr w:type="gramStart"/>
+      <w:r>
+        <w:rPr>
+          <w:rFonts w:cs="Segoe UI"/>
+        </w:rPr>
+        <w:t>only :</w:t>
+      </w:r>
+      <w:proofErr w:type="gramEnd"/>
+    </w:p>
+    <w:p>
+      <w:pPr>
+        <w:rPr>
+          <w:rFonts w:cs="Segoe UI"/>
+        </w:rPr>
+      </w:pPr>
+      <w:r>
+        <w:rPr>
+          <w:rFonts w:cs="Segoe UI"/>
+          <w:noProof/>
+        </w:rPr>
+        <w:drawing>
+          <wp:inline distT="0" distB="0" distL="0" distR="0" wp14:anchorId="3973CDFF" wp14:editId="2AB28AAD">
+            <wp:extent cx="5943600" cy="3465830"/>
+            <wp:effectExtent l="0" t="0" r="0" b="1270"/>
+            <wp:docPr id="19" name="Picture 19"/>
+            <wp:cNvGraphicFramePr>
+              <a:graphicFrameLocks xmlns:a="http://schemas.openxmlformats.org/drawingml/2006/main" noChangeAspect="1"/>
+            </wp:cNvGraphicFramePr>
+            <a:graphic xmlns:a="http://schemas.openxmlformats.org/drawingml/2006/main">
+              <a:graphicData uri="http://schemas.openxmlformats.org/drawingml/2006/picture">
+                <pic:pic xmlns:pic="http://schemas.openxmlformats.org/drawingml/2006/picture">
+                  <pic:nvPicPr>
+                    <pic:cNvPr id="1" name=""/>
+                    <pic:cNvPicPr/>
+                  </pic:nvPicPr>
+                  <pic:blipFill>
+                    <a:blip r:embed="rId25"/>
+                    <a:stretch>
+                      <a:fillRect/>
+                    </a:stretch>
+                  </pic:blipFill>
+                  <pic:spPr>
+                    <a:xfrm>
+                      <a:off x="0" y="0"/>
+                      <a:ext cx="5943600" cy="3465830"/>
+                    </a:xfrm>
+                    <a:prstGeom prst="rect">
+                      <a:avLst/>
+                    </a:prstGeom>
+                  </pic:spPr>
+                </pic:pic>
+              </a:graphicData>
+            </a:graphic>
+          </wp:inline>
+        </w:drawing>
+      </w:r>
+    </w:p>
+    <w:p>
+      <w:pPr>
+        <w:rPr>
+          <w:rFonts w:cs="Segoe UI"/>
+        </w:rPr>
+      </w:pPr>
+    </w:p>
+    <w:p>
+      <w:pPr>
+        <w:rPr>
+          <w:rFonts w:cs="Segoe UI"/>
+        </w:rPr>
+      </w:pPr>
+      <w:r>
+        <w:rPr>
+          <w:rFonts w:cs="Segoe UI"/>
+        </w:rPr>
+        <w:lastRenderedPageBreak/>
+        <w:t xml:space="preserve">Same principle if you click an event in the below table, for example the first line that has 356 errors for my </w:t>
+      </w:r>
+      <w:proofErr w:type="spellStart"/>
+      <w:r>
+        <w:rPr>
+          <w:rFonts w:cs="Segoe UI"/>
+        </w:rPr>
+        <w:t>MSExchangeRepl</w:t>
+      </w:r>
+      <w:proofErr w:type="spellEnd"/>
+      <w:r>
+        <w:rPr>
+          <w:rFonts w:cs="Segoe UI"/>
+        </w:rPr>
+        <w:t xml:space="preserve"> service, it will show on which server these are </w:t>
+      </w:r>
+      <w:proofErr w:type="gramStart"/>
+      <w:r>
+        <w:rPr>
+          <w:rFonts w:cs="Segoe UI"/>
+        </w:rPr>
+        <w:t>distributed :</w:t>
+      </w:r>
+      <w:proofErr w:type="gramEnd"/>
+    </w:p>
+    <w:p>
+      <w:pPr>
+        <w:rPr>
+          <w:rFonts w:cs="Segoe UI"/>
+        </w:rPr>
+      </w:pPr>
+      <w:r>
+        <w:rPr>
+          <w:rFonts w:cs="Segoe UI"/>
+          <w:noProof/>
+        </w:rPr>
+        <w:drawing>
+          <wp:inline distT="0" distB="0" distL="0" distR="0" wp14:anchorId="1E7EDCED" wp14:editId="03EE2DEB">
+            <wp:extent cx="5943600" cy="3879850"/>
+            <wp:effectExtent l="0" t="0" r="0" b="6350"/>
+            <wp:docPr id="20" name="Picture 20"/>
+            <wp:cNvGraphicFramePr>
+              <a:graphicFrameLocks xmlns:a="http://schemas.openxmlformats.org/drawingml/2006/main" noChangeAspect="1"/>
+            </wp:cNvGraphicFramePr>
+            <a:graphic xmlns:a="http://schemas.openxmlformats.org/drawingml/2006/main">
+              <a:graphicData uri="http://schemas.openxmlformats.org/drawingml/2006/picture">
+                <pic:pic xmlns:pic="http://schemas.openxmlformats.org/drawingml/2006/picture">
+                  <pic:nvPicPr>
+                    <pic:cNvPr id="1" name=""/>
+                    <pic:cNvPicPr/>
+                  </pic:nvPicPr>
+                  <pic:blipFill>
+                    <a:blip r:embed="rId26"/>
+                    <a:stretch>
+                      <a:fillRect/>
+                    </a:stretch>
+                  </pic:blipFill>
+                  <pic:spPr>
+                    <a:xfrm>
+                      <a:off x="0" y="0"/>
+                      <a:ext cx="5943600" cy="3879850"/>
+                    </a:xfrm>
+                    <a:prstGeom prst="rect">
+                      <a:avLst/>
+                    </a:prstGeom>
+                  </pic:spPr>
+                </pic:pic>
+              </a:graphicData>
+            </a:graphic>
+          </wp:inline>
+        </w:drawing>
+      </w:r>
+    </w:p>
+    <w:p>
+      <w:pPr>
+        <w:rPr>
+          <w:rFonts w:cs="Segoe UI"/>
+        </w:rPr>
+      </w:pPr>
+    </w:p>
+    <w:p>
+      <w:pPr>
+        <w:rPr>
+          <w:rFonts w:cs="Segoe UI"/>
+        </w:rPr>
+      </w:pPr>
+      <w:r>
+        <w:rPr>
+          <w:rFonts w:cs="Segoe UI"/>
+        </w:rPr>
+        <w:t>-------------------------- EXAMPLE 2 --------------------------</w:t>
+      </w:r>
+    </w:p>
+    <w:p>
+      <w:pPr>
+        <w:rPr>
+          <w:rFonts w:cs="Segoe UI"/>
+        </w:rPr>
+      </w:pPr>
+      <w:r>
+        <w:rPr>
+          <w:rFonts w:cs="Segoe UI"/>
+        </w:rPr>
+        <w:t xml:space="preserve">Let’s see the “Errors/Warnings per provider name” </w:t>
+      </w:r>
+      <w:proofErr w:type="gramStart"/>
+      <w:r>
+        <w:rPr>
+          <w:rFonts w:cs="Segoe UI"/>
+        </w:rPr>
+        <w:t>tab :</w:t>
+      </w:r>
+      <w:proofErr w:type="gramEnd"/>
+    </w:p>
+    <w:p>
+      <w:pPr>
+        <w:rPr>
+          <w:rFonts w:cs="Segoe UI"/>
+        </w:rPr>
+      </w:pPr>
+      <w:r>
+        <w:rPr>
+          <w:rFonts w:cs="Segoe UI"/>
+          <w:noProof/>
+        </w:rPr>
+        <w:lastRenderedPageBreak/>
+        <w:drawing>
+          <wp:inline distT="0" distB="0" distL="0" distR="0" wp14:anchorId="63643E3A" wp14:editId="17B41735">
+            <wp:extent cx="5943600" cy="3841115"/>
+            <wp:effectExtent l="0" t="0" r="0" b="6985"/>
+            <wp:docPr id="21" name="Picture 21"/>
+            <wp:cNvGraphicFramePr>
+              <a:graphicFrameLocks xmlns:a="http://schemas.openxmlformats.org/drawingml/2006/main" noChangeAspect="1"/>
+            </wp:cNvGraphicFramePr>
+            <a:graphic xmlns:a="http://schemas.openxmlformats.org/drawingml/2006/main">
+              <a:graphicData uri="http://schemas.openxmlformats.org/drawingml/2006/picture">
+                <pic:pic xmlns:pic="http://schemas.openxmlformats.org/drawingml/2006/picture">
+                  <pic:nvPicPr>
+                    <pic:cNvPr id="1" name=""/>
+                    <pic:cNvPicPr/>
+                  </pic:nvPicPr>
+                  <pic:blipFill>
+                    <a:blip r:embed="rId27"/>
+                    <a:stretch>
+                      <a:fillRect/>
+                    </a:stretch>
+                  </pic:blipFill>
+                  <pic:spPr>
+                    <a:xfrm>
+                      <a:off x="0" y="0"/>
+                      <a:ext cx="5943600" cy="3841115"/>
+                    </a:xfrm>
+                    <a:prstGeom prst="rect">
+                      <a:avLst/>
+                    </a:prstGeom>
+                  </pic:spPr>
+                </pic:pic>
+              </a:graphicData>
+            </a:graphic>
+          </wp:inline>
+        </w:drawing>
+      </w:r>
+    </w:p>
+    <w:p>
+      <w:pPr>
+        <w:rPr>
+          <w:rFonts w:cs="Segoe UI"/>
+        </w:rPr>
+      </w:pPr>
+      <w:r>
+        <w:rPr>
+          <w:rFonts w:cs="Segoe UI"/>
+        </w:rPr>
+        <w:t>Here I have all the Errors and Warnings filtered in this page, shown by “Event Source” aka “provider name” (I should have renamed it). Same here, you can click either on one event on the below table to see the distri</w:t>
+      </w:r>
+      <w:r>
+        <w:rPr>
+          <w:rFonts w:cs="Segoe UI"/>
+        </w:rPr>
+        <w:t xml:space="preserve">bution per server or like the example below, on one of the category for which you’d like to see the errors and which server </w:t>
+      </w:r>
+      <w:proofErr w:type="gramStart"/>
+      <w:r>
+        <w:rPr>
+          <w:rFonts w:cs="Segoe UI"/>
+        </w:rPr>
+        <w:t>has it</w:t>
+      </w:r>
+      <w:proofErr w:type="gramEnd"/>
+      <w:r>
+        <w:rPr>
+          <w:rFonts w:cs="Segoe UI"/>
+        </w:rPr>
+        <w:t xml:space="preserve"> – below I clicked on “Service control manager”</w:t>
+      </w:r>
+    </w:p>
+    <w:p>
+      <w:pPr>
+        <w:rPr>
+          <w:rFonts w:cs="Segoe UI"/>
+        </w:rPr>
+      </w:pPr>
+      <w:r>
+        <w:rPr>
+          <w:rFonts w:cs="Segoe UI"/>
+          <w:noProof/>
+        </w:rPr>
+        <w:lastRenderedPageBreak/>
+        <w:drawing>
+          <wp:inline distT="0" distB="0" distL="0" distR="0" wp14:anchorId="72EB0173" wp14:editId="3CA397A2">
+            <wp:extent cx="5943600" cy="3877310"/>
+            <wp:effectExtent l="0" t="0" r="0" b="8890"/>
+            <wp:docPr id="22" name="Picture 22"/>
+            <wp:cNvGraphicFramePr>
+              <a:graphicFrameLocks xmlns:a="http://schemas.openxmlformats.org/drawingml/2006/main" noChangeAspect="1"/>
+            </wp:cNvGraphicFramePr>
+            <a:graphic xmlns:a="http://schemas.openxmlformats.org/drawingml/2006/main">
+              <a:graphicData uri="http://schemas.openxmlformats.org/drawingml/2006/picture">
+                <pic:pic xmlns:pic="http://schemas.openxmlformats.org/drawingml/2006/picture">
+                  <pic:nvPicPr>
+                    <pic:cNvPr id="1" name=""/>
+                    <pic:cNvPicPr/>
+                  </pic:nvPicPr>
+                  <pic:blipFill>
+                    <a:blip r:embed="rId28"/>
+                    <a:stretch>
+                      <a:fillRect/>
+                    </a:stretch>
+                  </pic:blipFill>
+                  <pic:spPr>
+                    <a:xfrm>
+                      <a:off x="0" y="0"/>
+                      <a:ext cx="5943600" cy="3877310"/>
+                    </a:xfrm>
+                    <a:prstGeom prst="rect">
+                      <a:avLst/>
+                    </a:prstGeom>
+                  </pic:spPr>
+                </pic:pic>
+              </a:graphicData>
+            </a:graphic>
+          </wp:inline>
+        </w:drawing>
+      </w:r>
+    </w:p>
+    <w:p>
+      <w:pPr>
+        <w:rPr>
+          <w:rFonts w:cs="Segoe UI"/>
+        </w:rPr>
+      </w:pPr>
+    </w:p>
+    <w:p>
+      <w:pPr>
+        <w:rPr>
+          <w:rFonts w:cs="Segoe UI"/>
+        </w:rPr>
+      </w:pPr>
+    </w:p>
+    <w:p>
+      <w:pPr>
+        <w:rPr>
+          <w:rFonts w:cs="Segoe UI"/>
+        </w:rPr>
+      </w:pPr>
+      <w:r>
+        <w:rPr>
+          <w:rFonts w:cs="Segoe UI"/>
+        </w:rPr>
+        <w:t>-------------------------- EXAMPLE 3 --------------------------</w:t>
+      </w:r>
+    </w:p>
+    <w:p>
+      <w:pPr>
+        <w:rPr>
+          <w:rFonts w:cs="Segoe UI"/>
+        </w:rPr>
+      </w:pPr>
+      <w:proofErr w:type="gramStart"/>
+      <w:r>
+        <w:rPr>
+          <w:rFonts w:cs="Segoe UI"/>
+        </w:rPr>
+        <w:t>Finally</w:t>
+      </w:r>
+      <w:proofErr w:type="gramEnd"/>
+      <w:r>
+        <w:rPr>
+          <w:rFonts w:cs="Segoe UI"/>
+        </w:rPr>
+        <w:t xml:space="preserve"> you can dig a bit more and check for the details of event logs with the last tab “Fine analysis – All events” – you can select a “</w:t>
+      </w:r>
+      <w:proofErr w:type="spellStart"/>
+      <w:r>
+        <w:rPr>
+          <w:rFonts w:cs="Segoe UI"/>
+        </w:rPr>
+        <w:t>ProviderName</w:t>
+      </w:r>
+      <w:proofErr w:type="spellEnd"/>
+      <w:r>
+        <w:rPr>
+          <w:rFonts w:cs="Segoe UI"/>
+        </w:rPr>
+        <w:t xml:space="preserve">” aka “Event Source”, or a server (one of the two bars below), or an event, and see what it does – below is the table before clicking on a </w:t>
+      </w:r>
+      <w:r>
+        <w:rPr>
+          <w:rFonts w:cs="Segoe UI"/>
+        </w:rPr>
+        <w:lastRenderedPageBreak/>
+        <w:t>“</w:t>
+      </w:r>
+      <w:proofErr w:type="spellStart"/>
+      <w:r>
+        <w:rPr>
+          <w:rFonts w:cs="Segoe UI"/>
+        </w:rPr>
+        <w:t>ProviderName</w:t>
+      </w:r>
+      <w:proofErr w:type="spellEnd"/>
+      <w:r>
+        <w:rPr>
+          <w:rFonts w:cs="Segoe UI"/>
+        </w:rPr>
+        <w:t>”:</w:t>
+      </w:r>
+      <w:r>
+        <w:rPr>
+          <w:rFonts w:cs="Segoe UI"/>
+          <w:noProof/>
+        </w:rPr>
+        <w:drawing>
+          <wp:inline distT="0" distB="0" distL="0" distR="0" wp14:anchorId="6AFCE942" wp14:editId="038D66CA">
+            <wp:extent cx="5943600" cy="3837305"/>
+            <wp:effectExtent l="0" t="0" r="0" b="0"/>
+            <wp:docPr id="23" name="Picture 23"/>
+            <wp:cNvGraphicFramePr>
+              <a:graphicFrameLocks xmlns:a="http://schemas.openxmlformats.org/drawingml/2006/main" noChangeAspect="1"/>
+            </wp:cNvGraphicFramePr>
+            <a:graphic xmlns:a="http://schemas.openxmlformats.org/drawingml/2006/main">
+              <a:graphicData uri="http://schemas.openxmlformats.org/drawingml/2006/picture">
+                <pic:pic xmlns:pic="http://schemas.openxmlformats.org/drawingml/2006/picture">
+                  <pic:nvPicPr>
+                    <pic:cNvPr id="1" name=""/>
+                    <pic:cNvPicPr/>
+                  </pic:nvPicPr>
+                  <pic:blipFill>
+                    <a:blip r:embed="rId29"/>
+                    <a:stretch>
+                      <a:fillRect/>
+                    </a:stretch>
+                  </pic:blipFill>
+                  <pic:spPr>
+                    <a:xfrm>
+                      <a:off x="0" y="0"/>
+                      <a:ext cx="5943600" cy="3837305"/>
+                    </a:xfrm>
+                    <a:prstGeom prst="rect">
+                      <a:avLst/>
+                    </a:prstGeom>
+                  </pic:spPr>
+                </pic:pic>
+              </a:graphicData>
+            </a:graphic>
+          </wp:inline>
+        </w:drawing>
+      </w:r>
+    </w:p>
+    <w:p>
+      <w:pPr>
+        <w:rPr>
+          <w:rFonts w:cs="Segoe UI"/>
+        </w:rPr>
+      </w:pPr>
+      <w:r>
+        <w:rPr>
+          <w:rFonts w:cs="Segoe UI"/>
+        </w:rPr>
+        <w:t>And below the table after clicking on the “ESE” Provider Name aka Event Source:</w:t>
+      </w:r>
+    </w:p>
+    <w:p>
+      <w:pPr>
+        <w:rPr>
+          <w:rFonts w:cs="Segoe UI"/>
+        </w:rPr>
+      </w:pPr>
+      <w:r>
+        <w:rPr>
+          <w:rFonts w:cs="Segoe UI"/>
+          <w:noProof/>
+        </w:rPr>
+        <w:drawing>
+          <wp:inline distT="0" distB="0" distL="0" distR="0" wp14:anchorId="62AD16BE" wp14:editId="254E5C2E">
+            <wp:extent cx="5943600" cy="3486150"/>
+            <wp:effectExtent l="0" t="0" r="0" b="0"/>
+            <wp:docPr id="24" name="Picture 24"/>
+            <wp:cNvGraphicFramePr>
+              <a:graphicFrameLocks xmlns:a="http://schemas.openxmlformats.org/drawingml/2006/main" noChangeAspect="1"/>
+            </wp:cNvGraphicFramePr>
+            <a:graphic xmlns:a="http://schemas.openxmlformats.org/drawingml/2006/main">
+              <a:graphicData uri="http://schemas.openxmlformats.org/drawingml/2006/picture">
+                <pic:pic xmlns:pic="http://schemas.openxmlformats.org/drawingml/2006/picture">
+                  <pic:nvPicPr>
+                    <pic:cNvPr id="1" name=""/>
+                    <pic:cNvPicPr/>
+                  </pic:nvPicPr>
+                  <pic:blipFill>
+                    <a:blip r:embed="rId30"/>
+                    <a:stretch>
+                      <a:fillRect/>
+                    </a:stretch>
+                  </pic:blipFill>
+                  <pic:spPr>
+                    <a:xfrm>
+                      <a:off x="0" y="0"/>
                       <a:ext cx="5943600" cy="3486150"/>
                     </a:xfrm>
                     <a:prstGeom prst="rect">
@@ -1348,27 +2896,80 @@
       </w:r>
     </w:p>
     <w:p>
-      <w:r>
+      <w:pPr>
+        <w:rPr>
+          <w:rFonts w:cs="Segoe UI"/>
+        </w:rPr>
+      </w:pPr>
+      <w:r>
+        <w:rPr>
+          <w:rFonts w:cs="Segoe UI"/>
+        </w:rPr>
+        <w:lastRenderedPageBreak/>
         <w:t>You see I have this event on only 1 of my servers (1 bar show up when I click on “ESE”) …</w:t>
       </w:r>
     </w:p>
-    <w:p/>
-    <w:p>
-      <w:r>
-        <w:t>Have fun !</w:t>
-      </w:r>
-    </w:p>
-    <w:p>
-      <w:r>
+    <w:p>
+      <w:pPr>
+        <w:rPr>
+          <w:rFonts w:cs="Segoe UI"/>
+        </w:rPr>
+      </w:pPr>
+    </w:p>
+    <w:p>
+      <w:pPr>
+        <w:rPr>
+          <w:rFonts w:cs="Segoe UI"/>
+        </w:rPr>
+      </w:pPr>
+      <w:r>
+        <w:rPr>
+          <w:rFonts w:cs="Segoe UI"/>
+        </w:rPr>
+        <w:t xml:space="preserve">Have </w:t>
+      </w:r>
+      <w:proofErr w:type="gramStart"/>
+      <w:r>
+        <w:rPr>
+          <w:rFonts w:cs="Segoe UI"/>
+        </w:rPr>
+        <w:t>fun !</w:t>
+      </w:r>
+      <w:proofErr w:type="gramEnd"/>
+    </w:p>
+    <w:p>
+      <w:pPr>
+        <w:rPr>
+          <w:rFonts w:cs="Segoe UI"/>
+        </w:rPr>
+      </w:pPr>
+      <w:r>
+        <w:rPr>
+          <w:rFonts w:cs="Segoe UI"/>
+        </w:rPr>
         <w:t>Cheers</w:t>
       </w:r>
     </w:p>
     <w:p>
-      <w:r>
+      <w:pPr>
+        <w:rPr>
+          <w:rFonts w:cs="Segoe UI"/>
+        </w:rPr>
+      </w:pPr>
+      <w:r>
+        <w:rPr>
+          <w:rFonts w:cs="Segoe UI"/>
+        </w:rPr>
         <w:t>Sam</w:t>
       </w:r>
     </w:p>
-    <w:p/>
+    <w:p>
+      <w:pPr>
+        <w:rPr>
+          <w:rFonts w:cs="Segoe UI"/>
+        </w:rPr>
+      </w:pPr>
+    </w:p>
     <w:sectPr>
       <w:pgSz w:w="12240" w:h="15840"/>
       <w:pgMar w:top="1440" w:right="1440" w:bottom="1440" w:left="1440" w:header="708" w:footer="708" w:gutter="0"/>
@@ -1432,6 +3033,92 @@
 <file path=word/numbering.xml><?xml version="1.0" encoding="utf-8"?>
 <w:numbering xmlns:wpc="http://schemas.microsoft.com/office/word/2010/wordprocessingCanvas" xmlns:cx="http://schemas.microsoft.com/office/drawing/2014/chartex" xmlns:cx1="http://schemas.microsoft.com/office/drawing/2015/9/8/chartex" xmlns:cx2="http://schemas.microsoft.com/office/drawing/2015/10/21/chartex" xmlns:cx3="http://schemas.microsoft.com/office/drawing/2016/5/9/chartex" xmlns:cx4="http://schemas.microsoft.com/office/drawing/2016/5/10/chartex" xmlns:cx5="http://schemas.microsoft.com/office/drawing/2016/5/11/chartex" xmlns:cx6="http://schemas.microsoft.com/office/drawing/2016/5/12/chartex" xmlns:cx7="http://schemas.microsoft.com/office/drawing/2016/5/13/chartex" xmlns:cx8="http://schemas.microsoft.com/office/drawing/2016/5/14/chartex" xmlns:mc="http://schemas.openxmlformats.org/markup-compatibility/2006" xmlns:aink="http://schemas.microsoft.com/office/drawing/2016/ink" xmlns:am3d="http://schemas.microsoft.com/office/drawing/2017/model3d" xmlns:o="urn:schemas-microsoft-com:office:office" xmlns:r="http://schemas.openxmlformats.org/officeDocument/2006/relationships" xmlns:m="http://schemas.openxmlformats.org/officeDocument/2006/math" xmlns:v="urn:schemas-microsoft-com:vml" xmlns:wp14="http://schemas.microsoft.com/office/word/2010/wordprocessingDrawing" xmlns:wp="http://schemas.openxmlformats.org/drawingml/2006/wordprocessingDrawing" xmlns:w10="urn:schemas-microsoft-com:office:word" xmlns:w="http://schemas.openxmlformats.org/wordprocessingml/2006/main" xmlns:w14="http://schemas.microsoft.com/office/word/2010/wordml" xmlns:w15="http://schemas.microsoft.com/office/word/2012/wordml" xmlns:w16cid="http://schemas.microsoft.com/office/word/2016/wordml/cid" xmlns:w16se="http://schemas.microsoft.com/office/word/2015/wordml/symex" xmlns:wpg="http://schemas.microsoft.com/office/word/2010/wordprocessingGroup" xmlns:wpi="http://schemas.microsoft.com/office/word/2010/wordprocessingInk" xmlns:wne="http://schemas.microsoft.com/office/word/2006/wordml" xmlns:wps="http://schemas.microsoft.com/office/word/2010/wordprocessingShape" mc:Ignorable="w14 w15 w16se w16cid wp14">
   <w:abstractNum w:abstractNumId="0" w15:restartNumberingAfterBreak="0">
+    <w:nsid w:val="02743AFE"/>
+    <w:multiLevelType w:val="hybridMultilevel"/>
+    <w:tmpl w:val="EF22726E"/>
+    <w:lvl w:ilvl="0" w:tplc="1009000F">
+      <w:start w:val="1"/>
+      <w:numFmt w:val="decimal"/>
+      <w:lvlText w:val="%1."/>
+      <w:lvlJc w:val="left"/>
+      <w:pPr>
+        <w:ind w:left="720" w:hanging="360"/>
+      </w:pPr>
+    </w:lvl>
+    <w:lvl w:ilvl="1" w:tplc="10090019" w:tentative="1">
+      <w:start w:val="1"/>
+      <w:numFmt w:val="lowerLetter"/>
+      <w:lvlText w:val="%2."/>
+      <w:lvlJc w:val="left"/>
+      <w:pPr>
+        <w:ind w:left="1440" w:hanging="360"/>
+      </w:pPr>
+    </w:lvl>
+    <w:lvl w:ilvl="2" w:tplc="1009001B" w:tentative="1">
+      <w:start w:val="1"/>
+      <w:numFmt w:val="lowerRoman"/>
+      <w:lvlText w:val="%3."/>
+      <w:lvlJc w:val="right"/>
+      <w:pPr>
+        <w:ind w:left="2160" w:hanging="180"/>
+      </w:pPr>
+    </w:lvl>
+    <w:lvl w:ilvl="3" w:tplc="1009000F" w:tentative="1">
+      <w:start w:val="1"/>
+      <w:numFmt w:val="decimal"/>
+      <w:lvlText w:val="%4."/>
+      <w:lvlJc w:val="left"/>
+      <w:pPr>
+        <w:ind w:left="2880" w:hanging="360"/>
+      </w:pPr>
+    </w:lvl>
+    <w:lvl w:ilvl="4" w:tplc="10090019" w:tentative="1">
+      <w:start w:val="1"/>
+      <w:numFmt w:val="lowerLetter"/>
+      <w:lvlText w:val="%5."/>
+      <w:lvlJc w:val="left"/>
+      <w:pPr>
+        <w:ind w:left="3600" w:hanging="360"/>
+      </w:pPr>
+    </w:lvl>
+    <w:lvl w:ilvl="5" w:tplc="1009001B" w:tentative="1">
+      <w:start w:val="1"/>
+      <w:numFmt w:val="lowerRoman"/>
+      <w:lvlText w:val="%6."/>
+      <w:lvlJc w:val="right"/>
+      <w:pPr>
+        <w:ind w:left="4320" w:hanging="180"/>
+      </w:pPr>
+    </w:lvl>
+    <w:lvl w:ilvl="6" w:tplc="1009000F" w:tentative="1">
+      <w:start w:val="1"/>
+      <w:numFmt w:val="decimal"/>
+      <w:lvlText w:val="%7."/>
+      <w:lvlJc w:val="left"/>
+      <w:pPr>
+        <w:ind w:left="5040" w:hanging="360"/>
+      </w:pPr>
+    </w:lvl>
+    <w:lvl w:ilvl="7" w:tplc="10090019" w:tentative="1">
+      <w:start w:val="1"/>
+      <w:numFmt w:val="lowerLetter"/>
+      <w:lvlText w:val="%8."/>
+      <w:lvlJc w:val="left"/>
+      <w:pPr>
+        <w:ind w:left="5760" w:hanging="360"/>
+      </w:pPr>
+    </w:lvl>
+    <w:lvl w:ilvl="8" w:tplc="1009001B" w:tentative="1">
+      <w:start w:val="1"/>
+      <w:numFmt w:val="lowerRoman"/>
+      <w:lvlText w:val="%9."/>
+      <w:lvlJc w:val="right"/>
+      <w:pPr>
+        <w:ind w:left="6480" w:hanging="180"/>
+      </w:pPr>
+    </w:lvl>
+  </w:abstractNum>
+  <w:abstractNum w:abstractNumId="1" w15:restartNumberingAfterBreak="0">
     <w:nsid w:val="168930AC"/>
     <w:multiLevelType w:val="hybridMultilevel"/>
     <w:tmpl w:val="598A60C0"/>
@@ -1520,8 +3207,305 @@
       </w:pPr>
     </w:lvl>
   </w:abstractNum>
+  <w:abstractNum w:abstractNumId="2" w15:restartNumberingAfterBreak="0">
+    <w:nsid w:val="2AA40D94"/>
+    <w:multiLevelType w:val="hybridMultilevel"/>
+    <w:tmpl w:val="C0C8487E"/>
+    <w:lvl w:ilvl="0" w:tplc="883281C2">
+      <w:numFmt w:val="bullet"/>
+      <w:lvlText w:val="-"/>
+      <w:lvlJc w:val="left"/>
+      <w:pPr>
+        <w:ind w:left="720" w:hanging="360"/>
+      </w:pPr>
+      <w:rPr>
+        <w:rFonts w:ascii="Segoe UI" w:eastAsiaTheme="minorHAnsi" w:hAnsi="Segoe UI" w:cs="Segoe UI" w:hint="default"/>
+      </w:rPr>
+    </w:lvl>
+    <w:lvl w:ilvl="1" w:tplc="10090003" w:tentative="1">
+      <w:start w:val="1"/>
+      <w:numFmt w:val="bullet"/>
+      <w:lvlText w:val="o"/>
+      <w:lvlJc w:val="left"/>
+      <w:pPr>
+        <w:ind w:left="1440" w:hanging="360"/>
+      </w:pPr>
+      <w:rPr>
+        <w:rFonts w:ascii="Courier New" w:hAnsi="Courier New" w:cs="Courier New" w:hint="default"/>
+      </w:rPr>
+    </w:lvl>
+    <w:lvl w:ilvl="2" w:tplc="10090005" w:tentative="1">
+      <w:start w:val="1"/>
+      <w:numFmt w:val="bullet"/>
+      <w:lvlText w:val=""/>
+      <w:lvlJc w:val="left"/>
+      <w:pPr>
+        <w:ind w:left="2160" w:hanging="360"/>
+      </w:pPr>
+      <w:rPr>
+        <w:rFonts w:ascii="Wingdings" w:hAnsi="Wingdings" w:hint="default"/>
+      </w:rPr>
+    </w:lvl>
+    <w:lvl w:ilvl="3" w:tplc="10090001" w:tentative="1">
+      <w:start w:val="1"/>
+      <w:numFmt w:val="bullet"/>
+      <w:lvlText w:val=""/>
+      <w:lvlJc w:val="left"/>
+      <w:pPr>
+        <w:ind w:left="2880" w:hanging="360"/>
+      </w:pPr>
+      <w:rPr>
+        <w:rFonts w:ascii="Symbol" w:hAnsi="Symbol" w:hint="default"/>
+      </w:rPr>
+    </w:lvl>
+    <w:lvl w:ilvl="4" w:tplc="10090003" w:tentative="1">
+      <w:start w:val="1"/>
+      <w:numFmt w:val="bullet"/>
+      <w:lvlText w:val="o"/>
+      <w:lvlJc w:val="left"/>
+      <w:pPr>
+        <w:ind w:left="3600" w:hanging="360"/>
+      </w:pPr>
+      <w:rPr>
+        <w:rFonts w:ascii="Courier New" w:hAnsi="Courier New" w:cs="Courier New" w:hint="default"/>
+      </w:rPr>
+    </w:lvl>
+    <w:lvl w:ilvl="5" w:tplc="10090005" w:tentative="1">
+      <w:start w:val="1"/>
+      <w:numFmt w:val="bullet"/>
+      <w:lvlText w:val=""/>
+      <w:lvlJc w:val="left"/>
+      <w:pPr>
+        <w:ind w:left="4320" w:hanging="360"/>
+      </w:pPr>
+      <w:rPr>
+        <w:rFonts w:ascii="Wingdings" w:hAnsi="Wingdings" w:hint="default"/>
+      </w:rPr>
+    </w:lvl>
+    <w:lvl w:ilvl="6" w:tplc="10090001" w:tentative="1">
+      <w:start w:val="1"/>
+      <w:numFmt w:val="bullet"/>
+      <w:lvlText w:val=""/>
+      <w:lvlJc w:val="left"/>
+      <w:pPr>
+        <w:ind w:left="5040" w:hanging="360"/>
+      </w:pPr>
+      <w:rPr>
+        <w:rFonts w:ascii="Symbol" w:hAnsi="Symbol" w:hint="default"/>
+      </w:rPr>
+    </w:lvl>
+    <w:lvl w:ilvl="7" w:tplc="10090003" w:tentative="1">
+      <w:start w:val="1"/>
+      <w:numFmt w:val="bullet"/>
+      <w:lvlText w:val="o"/>
+      <w:lvlJc w:val="left"/>
+      <w:pPr>
+        <w:ind w:left="5760" w:hanging="360"/>
+      </w:pPr>
+      <w:rPr>
+        <w:rFonts w:ascii="Courier New" w:hAnsi="Courier New" w:cs="Courier New" w:hint="default"/>
+      </w:rPr>
+    </w:lvl>
+    <w:lvl w:ilvl="8" w:tplc="10090005" w:tentative="1">
+      <w:start w:val="1"/>
+      <w:numFmt w:val="bullet"/>
+      <w:lvlText w:val=""/>
+      <w:lvlJc w:val="left"/>
+      <w:pPr>
+        <w:ind w:left="6480" w:hanging="360"/>
+      </w:pPr>
+      <w:rPr>
+        <w:rFonts w:ascii="Wingdings" w:hAnsi="Wingdings" w:hint="default"/>
+      </w:rPr>
+    </w:lvl>
+  </w:abstractNum>
+  <w:abstractNum w:abstractNumId="3" w15:restartNumberingAfterBreak="0">
+    <w:nsid w:val="330F0BA7"/>
+    <w:multiLevelType w:val="hybridMultilevel"/>
+    <w:tmpl w:val="4EEE5D58"/>
+    <w:lvl w:ilvl="0" w:tplc="502E5342">
+      <w:start w:val="1"/>
+      <w:numFmt w:val="decimal"/>
+      <w:pStyle w:val="Heading1"/>
+      <w:lvlText w:val="%1."/>
+      <w:lvlJc w:val="left"/>
+      <w:pPr>
+        <w:ind w:left="720" w:hanging="360"/>
+      </w:pPr>
+    </w:lvl>
+    <w:lvl w:ilvl="1" w:tplc="10090019" w:tentative="1">
+      <w:start w:val="1"/>
+      <w:numFmt w:val="lowerLetter"/>
+      <w:lvlText w:val="%2."/>
+      <w:lvlJc w:val="left"/>
+      <w:pPr>
+        <w:ind w:left="1440" w:hanging="360"/>
+      </w:pPr>
+    </w:lvl>
+    <w:lvl w:ilvl="2" w:tplc="1009001B" w:tentative="1">
+      <w:start w:val="1"/>
+      <w:numFmt w:val="lowerRoman"/>
+      <w:lvlText w:val="%3."/>
+      <w:lvlJc w:val="right"/>
+      <w:pPr>
+        <w:ind w:left="2160" w:hanging="180"/>
+      </w:pPr>
+    </w:lvl>
+    <w:lvl w:ilvl="3" w:tplc="1009000F" w:tentative="1">
+      <w:start w:val="1"/>
+      <w:numFmt w:val="decimal"/>
+      <w:lvlText w:val="%4."/>
+      <w:lvlJc w:val="left"/>
+      <w:pPr>
+        <w:ind w:left="2880" w:hanging="360"/>
+      </w:pPr>
+    </w:lvl>
+    <w:lvl w:ilvl="4" w:tplc="10090019" w:tentative="1">
+      <w:start w:val="1"/>
+      <w:numFmt w:val="lowerLetter"/>
+      <w:lvlText w:val="%5."/>
+      <w:lvlJc w:val="left"/>
+      <w:pPr>
+        <w:ind w:left="3600" w:hanging="360"/>
+      </w:pPr>
+    </w:lvl>
+    <w:lvl w:ilvl="5" w:tplc="1009001B" w:tentative="1">
+      <w:start w:val="1"/>
+      <w:numFmt w:val="lowerRoman"/>
+      <w:lvlText w:val="%6."/>
+      <w:lvlJc w:val="right"/>
+      <w:pPr>
+        <w:ind w:left="4320" w:hanging="180"/>
+      </w:pPr>
+    </w:lvl>
+    <w:lvl w:ilvl="6" w:tplc="1009000F" w:tentative="1">
+      <w:start w:val="1"/>
+      <w:numFmt w:val="decimal"/>
+      <w:lvlText w:val="%7."/>
+      <w:lvlJc w:val="left"/>
+      <w:pPr>
+        <w:ind w:left="5040" w:hanging="360"/>
+      </w:pPr>
+    </w:lvl>
+    <w:lvl w:ilvl="7" w:tplc="10090019" w:tentative="1">
+      <w:start w:val="1"/>
+      <w:numFmt w:val="lowerLetter"/>
+      <w:lvlText w:val="%8."/>
+      <w:lvlJc w:val="left"/>
+      <w:pPr>
+        <w:ind w:left="5760" w:hanging="360"/>
+      </w:pPr>
+    </w:lvl>
+    <w:lvl w:ilvl="8" w:tplc="1009001B" w:tentative="1">
+      <w:start w:val="1"/>
+      <w:numFmt w:val="lowerRoman"/>
+      <w:lvlText w:val="%9."/>
+      <w:lvlJc w:val="right"/>
+      <w:pPr>
+        <w:ind w:left="6480" w:hanging="180"/>
+      </w:pPr>
+    </w:lvl>
+  </w:abstractNum>
+  <w:abstractNum w:abstractNumId="4" w15:restartNumberingAfterBreak="0">
+    <w:nsid w:val="65F77405"/>
+    <w:multiLevelType w:val="hybridMultilevel"/>
+    <w:tmpl w:val="682265EA"/>
+    <w:lvl w:ilvl="0" w:tplc="1009000F">
+      <w:start w:val="1"/>
+      <w:numFmt w:val="decimal"/>
+      <w:lvlText w:val="%1."/>
+      <w:lvlJc w:val="left"/>
+      <w:pPr>
+        <w:ind w:left="720" w:hanging="360"/>
+      </w:pPr>
+    </w:lvl>
+    <w:lvl w:ilvl="1" w:tplc="10090019" w:tentative="1">
+      <w:start w:val="1"/>
+      <w:numFmt w:val="lowerLetter"/>
+      <w:lvlText w:val="%2."/>
+      <w:lvlJc w:val="left"/>
+      <w:pPr>
+        <w:ind w:left="1440" w:hanging="360"/>
+      </w:pPr>
+    </w:lvl>
+    <w:lvl w:ilvl="2" w:tplc="1009001B" w:tentative="1">
+      <w:start w:val="1"/>
+      <w:numFmt w:val="lowerRoman"/>
+      <w:lvlText w:val="%3."/>
+      <w:lvlJc w:val="right"/>
+      <w:pPr>
+        <w:ind w:left="2160" w:hanging="180"/>
+      </w:pPr>
+    </w:lvl>
+    <w:lvl w:ilvl="3" w:tplc="1009000F" w:tentative="1">
+      <w:start w:val="1"/>
+      <w:numFmt w:val="decimal"/>
+      <w:lvlText w:val="%4."/>
+      <w:lvlJc w:val="left"/>
+      <w:pPr>
+        <w:ind w:left="2880" w:hanging="360"/>
+      </w:pPr>
+    </w:lvl>
+    <w:lvl w:ilvl="4" w:tplc="10090019" w:tentative="1">
+      <w:start w:val="1"/>
+      <w:numFmt w:val="lowerLetter"/>
+      <w:lvlText w:val="%5."/>
+      <w:lvlJc w:val="left"/>
+      <w:pPr>
+        <w:ind w:left="3600" w:hanging="360"/>
+      </w:pPr>
+    </w:lvl>
+    <w:lvl w:ilvl="5" w:tplc="1009001B" w:tentative="1">
+      <w:start w:val="1"/>
+      <w:numFmt w:val="lowerRoman"/>
+      <w:lvlText w:val="%6."/>
+      <w:lvlJc w:val="right"/>
+      <w:pPr>
+        <w:ind w:left="4320" w:hanging="180"/>
+      </w:pPr>
+    </w:lvl>
+    <w:lvl w:ilvl="6" w:tplc="1009000F" w:tentative="1">
+      <w:start w:val="1"/>
+      <w:numFmt w:val="decimal"/>
+      <w:lvlText w:val="%7."/>
+      <w:lvlJc w:val="left"/>
+      <w:pPr>
+        <w:ind w:left="5040" w:hanging="360"/>
+      </w:pPr>
+    </w:lvl>
+    <w:lvl w:ilvl="7" w:tplc="10090019" w:tentative="1">
+      <w:start w:val="1"/>
+      <w:numFmt w:val="lowerLetter"/>
+      <w:lvlText w:val="%8."/>
+      <w:lvlJc w:val="left"/>
+      <w:pPr>
+        <w:ind w:left="5760" w:hanging="360"/>
+      </w:pPr>
+    </w:lvl>
+    <w:lvl w:ilvl="8" w:tplc="1009001B" w:tentative="1">
+      <w:start w:val="1"/>
+      <w:numFmt w:val="lowerRoman"/>
+      <w:lvlText w:val="%9."/>
+      <w:lvlJc w:val="right"/>
+      <w:pPr>
+        <w:ind w:left="6480" w:hanging="180"/>
+      </w:pPr>
+    </w:lvl>
+  </w:abstractNum>
   <w:num w:numId="1">
+    <w:abstractNumId w:val="1"/>
+  </w:num>
+  <w:num w:numId="2">
+    <w:abstractNumId w:val="4"/>
+  </w:num>
+  <w:num w:numId="3">
     <w:abstractNumId w:val="0"/>
+  </w:num>
+  <w:num w:numId="4">
+    <w:abstractNumId w:val="2"/>
+  </w:num>
+  <w:num w:numId="5">
+    <w:abstractNumId w:val="3"/>
   </w:num>
 </w:numbering>
 </file>
@@ -1923,23 +3907,31 @@
   <w:style w:type="paragraph" w:default="1" w:styleId="Normal">
     <w:name w:val="Normal"/>
     <w:qFormat/>
+    <w:rsid w:val="00926B40"/>
+    <w:rPr>
+      <w:rFonts w:ascii="Segoe UI" w:hAnsi="Segoe UI"/>
+    </w:rPr>
   </w:style>
   <w:style w:type="paragraph" w:styleId="Heading1">
     <w:name w:val="heading 1"/>
     <w:basedOn w:val="Normal"/>
     <w:next w:val="Normal"/>
     <w:link w:val="Heading1Char"/>
+    <w:autoRedefine/>
     <w:uiPriority w:val="9"/>
     <w:qFormat/>
-    <w:rsid w:val="000F68A5"/>
+    <w:rsid w:val="00926B40"/>
     <w:pPr>
       <w:keepNext/>
       <w:keepLines/>
+      <w:numPr>
+        <w:numId w:val="5"/>
+      </w:numPr>
       <w:spacing w:before="240" w:after="0"/>
       <w:outlineLvl w:val="0"/>
     </w:pPr>
     <w:rPr>
-      <w:rFonts w:asciiTheme="majorHAnsi" w:eastAsiaTheme="majorEastAsia" w:hAnsiTheme="majorHAnsi" w:cstheme="majorBidi"/>
+      <w:rFonts w:eastAsiaTheme="majorEastAsia" w:cs="Segoe UI"/>
       <w:color w:val="2F5496" w:themeColor="accent1" w:themeShade="BF"/>
       <w:sz w:val="32"/>
       <w:szCs w:val="32"/>
@@ -2011,9 +4003,9 @@
     <w:basedOn w:val="DefaultParagraphFont"/>
     <w:link w:val="Heading1"/>
     <w:uiPriority w:val="9"/>
-    <w:rsid w:val="000F68A5"/>
+    <w:rsid w:val="00926B40"/>
     <w:rPr>
-      <w:rFonts w:asciiTheme="majorHAnsi" w:eastAsiaTheme="majorEastAsia" w:hAnsiTheme="majorHAnsi" w:cstheme="majorBidi"/>
+      <w:rFonts w:ascii="Segoe UI" w:eastAsiaTheme="majorEastAsia" w:hAnsi="Segoe UI" w:cs="Segoe UI"/>
       <w:color w:val="2F5496" w:themeColor="accent1" w:themeShade="BF"/>
       <w:sz w:val="32"/>
       <w:szCs w:val="32"/>

</xml_diff>